<commit_message>
Created run js function
</commit_message>
<xml_diff>
--- a/Design Specification SketchValid8 dekstop tester v 02 (1).docx
+++ b/Design Specification SketchValid8 dekstop tester v 02 (1).docx
@@ -1,6 +1,6 @@
 
 <file path=word/document.xml><?xml version="1.0" encoding="utf-8"?>
-<w:document xmlns:wpc="http://schemas.microsoft.com/office/word/2010/wordprocessingCanvas" xmlns:cx="http://schemas.microsoft.com/office/drawing/2014/chartex" xmlns:cx1="http://schemas.microsoft.com/office/drawing/2015/9/8/chartex" xmlns:cx2="http://schemas.microsoft.com/office/drawing/2015/10/21/chartex" xmlns:cx3="http://schemas.microsoft.com/office/drawing/2016/5/9/chartex" xmlns:cx4="http://schemas.microsoft.com/office/drawing/2016/5/10/chartex" xmlns:cx5="http://schemas.microsoft.com/office/drawing/2016/5/11/chartex" xmlns:cx6="http://schemas.microsoft.com/office/drawing/2016/5/12/chartex" xmlns:cx7="http://schemas.microsoft.com/office/drawing/2016/5/13/chartex" xmlns:cx8="http://schemas.microsoft.com/office/drawing/2016/5/14/chartex" xmlns:mc="http://schemas.openxmlformats.org/markup-compatibility/2006" xmlns:aink="http://schemas.microsoft.com/office/drawing/2016/ink" xmlns:am3d="http://schemas.microsoft.com/office/drawing/2017/model3d" xmlns:o="urn:schemas-microsoft-com:office:office" xmlns:oel="http://schemas.microsoft.com/office/2019/extlst" xmlns:r="http://schemas.openxmlformats.org/officeDocument/2006/relationships" xmlns:m="http://schemas.openxmlformats.org/officeDocument/2006/math" xmlns:v="urn:schemas-microsoft-com:vml" xmlns:wp14="http://schemas.microsoft.com/office/word/2010/wordprocessingDrawing" xmlns:wp="http://schemas.openxmlformats.org/drawingml/2006/wordprocessingDrawing" xmlns:w10="urn:schemas-microsoft-com:office:word" xmlns:w="http://schemas.openxmlformats.org/wordprocessingml/2006/main" xmlns:w14="http://schemas.microsoft.com/office/word/2010/wordml" xmlns:w15="http://schemas.microsoft.com/office/word/2012/wordml" xmlns:w16cex="http://schemas.microsoft.com/office/word/2018/wordml/cex" xmlns:w16cid="http://schemas.microsoft.com/office/word/2016/wordml/cid" xmlns:w16="http://schemas.microsoft.com/office/word/2018/wordml" xmlns:w16sdtdh="http://schemas.microsoft.com/office/word/2020/wordml/sdtdatahash" xmlns:w16se="http://schemas.microsoft.com/office/word/2015/wordml/symex" xmlns:wpg="http://schemas.microsoft.com/office/word/2010/wordprocessingGroup" xmlns:wpi="http://schemas.microsoft.com/office/word/2010/wordprocessingInk" xmlns:wne="http://schemas.microsoft.com/office/word/2006/wordml" xmlns:wps="http://schemas.microsoft.com/office/word/2010/wordprocessingShape" mc:Ignorable="w14 w15 w16se w16cid w16 w16cex w16sdtdh wp14">
+<w:document xmlns:wpc="http://schemas.microsoft.com/office/word/2010/wordprocessingCanvas" xmlns:cx="http://schemas.microsoft.com/office/drawing/2014/chartex" xmlns:cx1="http://schemas.microsoft.com/office/drawing/2015/9/8/chartex" xmlns:mc="http://schemas.openxmlformats.org/markup-compatibility/2006" xmlns:o="urn:schemas-microsoft-com:office:office" xmlns:r="http://schemas.openxmlformats.org/officeDocument/2006/relationships" xmlns:m="http://schemas.openxmlformats.org/officeDocument/2006/math" xmlns:v="urn:schemas-microsoft-com:vml" xmlns:wp14="http://schemas.microsoft.com/office/word/2010/wordprocessingDrawing" xmlns:wp="http://schemas.openxmlformats.org/drawingml/2006/wordprocessingDrawing" xmlns:w10="urn:schemas-microsoft-com:office:word" xmlns:w="http://schemas.openxmlformats.org/wordprocessingml/2006/main" xmlns:w14="http://schemas.microsoft.com/office/word/2010/wordml" xmlns:w15="http://schemas.microsoft.com/office/word/2012/wordml" xmlns:w16se="http://schemas.microsoft.com/office/word/2015/wordml/symex" xmlns:wpg="http://schemas.microsoft.com/office/word/2010/wordprocessingGroup" xmlns:wpi="http://schemas.microsoft.com/office/word/2010/wordprocessingInk" xmlns:wne="http://schemas.microsoft.com/office/word/2006/wordml" xmlns:wps="http://schemas.microsoft.com/office/word/2010/wordprocessingShape" mc:Ignorable="w14 w15 w16se wp14">
   <w:body>
     <w:p>
       <w:pPr>
@@ -200,7 +200,6 @@
         </w:rPr>
         <w:t xml:space="preserve">, hence the app name: </w:t>
       </w:r>
-      <w:proofErr w:type="gramStart"/>
       <w:r>
         <w:rPr>
           <w:b/>
@@ -209,7 +208,6 @@
         </w:rPr>
         <w:t>SketchValid8</w:t>
       </w:r>
-      <w:proofErr w:type="gramEnd"/>
     </w:p>
     <w:p>
       <w:pPr>
@@ -543,21 +541,7 @@
         <w:rPr>
           <w:lang w:val="en-US"/>
         </w:rPr>
-        <w:t xml:space="preserve">, </w:t>
-      </w:r>
-      <w:proofErr w:type="gramStart"/>
-      <w:r>
-        <w:rPr>
-          <w:lang w:val="en-US"/>
-        </w:rPr>
-        <w:t>JSON</w:t>
-      </w:r>
-      <w:proofErr w:type="gramEnd"/>
-      <w:r>
-        <w:rPr>
-          <w:lang w:val="en-US"/>
-        </w:rPr>
-        <w:t xml:space="preserve"> and CSS, </w:t>
+        <w:t xml:space="preserve">, JSON and CSS, </w:t>
       </w:r>
       <w:r>
         <w:rPr>
@@ -730,21 +714,21 @@
         <w:rPr>
           <w:lang w:val="en-US"/>
         </w:rPr>
-        <w:t xml:space="preserve"> </w:t>
+        <w:t xml:space="preserve"> easy to understand format for input parameters </w:t>
       </w:r>
       <w:proofErr w:type="gramStart"/>
       <w:r>
         <w:rPr>
           <w:lang w:val="en-US"/>
         </w:rPr>
-        <w:t>easy to understand</w:t>
+        <w:t>( white</w:t>
       </w:r>
       <w:proofErr w:type="gramEnd"/>
       <w:r>
         <w:rPr>
           <w:lang w:val="en-US"/>
         </w:rPr>
-        <w:t xml:space="preserve"> format for input parameters ( white cells are for input or selections)¨</w:t>
+        <w:t xml:space="preserve"> cells are for input or selections)¨</w:t>
       </w:r>
     </w:p>
     <w:p>
@@ -961,6 +945,7 @@
         <w:t>CadifySheet</w:t>
       </w:r>
       <w:proofErr w:type="spellEnd"/>
+      <w:proofErr w:type="gramStart"/>
       <w:r>
         <w:rPr>
           <w:lang w:val="en-US"/>
@@ -977,27 +962,20 @@
         <w:rPr>
           <w:lang w:val="en-US"/>
         </w:rPr>
-        <w:t xml:space="preserve"> button </w:t>
-      </w:r>
-      <w:r>
-        <w:rPr>
-          <w:lang w:val="en-US"/>
-        </w:rPr>
-        <w:t xml:space="preserve">is </w:t>
-      </w:r>
-      <w:proofErr w:type="gramStart"/>
-      <w:r>
-        <w:rPr>
-          <w:lang w:val="en-US"/>
-        </w:rPr>
-        <w:t>actually a</w:t>
+        <w:t xml:space="preserve"> button</w:t>
       </w:r>
       <w:proofErr w:type="gramEnd"/>
       <w:r>
         <w:rPr>
           <w:lang w:val="en-US"/>
         </w:rPr>
-        <w:t xml:space="preserve"> macro:</w:t>
+        <w:t xml:space="preserve"> </w:t>
+      </w:r>
+      <w:r>
+        <w:rPr>
+          <w:lang w:val="en-US"/>
+        </w:rPr>
+        <w:t>is actually a macro:</w:t>
       </w:r>
     </w:p>
     <w:p>
@@ -1067,21 +1045,7 @@
           <w:lang w:val="en-US"/>
         </w:rPr>
         <w:lastRenderedPageBreak/>
-        <w:t>3.4: Drawing elements created from Excel “</w:t>
-      </w:r>
-      <w:proofErr w:type="gramStart"/>
-      <w:r>
-        <w:rPr>
-          <w:lang w:val="en-US"/>
-        </w:rPr>
-        <w:t>shapes</w:t>
-      </w:r>
-      <w:proofErr w:type="gramEnd"/>
-      <w:r>
-        <w:rPr>
-          <w:lang w:val="en-US"/>
-        </w:rPr>
-        <w:t>”</w:t>
+        <w:t>3.4: Drawing elements created from Excel “shapes”</w:t>
       </w:r>
     </w:p>
     <w:p>
@@ -1359,6 +1323,7 @@
         <w:rPr>
           <w:noProof/>
           <w:u w:val="single"/>
+          <w:lang w:val="en-US"/>
         </w:rPr>
         <w:drawing>
           <wp:anchor distT="0" distB="0" distL="114300" distR="114300" simplePos="0" relativeHeight="251658240" behindDoc="1" locked="0" layoutInCell="1" allowOverlap="1" wp14:anchorId="2378AFF8" wp14:editId="358385DD">
@@ -1547,16 +1512,8 @@
         <w:rPr>
           <w:lang w:val="en-US"/>
         </w:rPr>
-        <w:t xml:space="preserve">width x height in </w:t>
-      </w:r>
-      <w:proofErr w:type="gramStart"/>
-      <w:r>
-        <w:rPr>
-          <w:lang w:val="en-US"/>
-        </w:rPr>
-        <w:t>mm</w:t>
-      </w:r>
-      <w:proofErr w:type="gramEnd"/>
+        <w:t>width x height in mm</w:t>
+      </w:r>
     </w:p>
     <w:p>
       <w:pPr>
@@ -1939,7 +1896,7 @@
       <w:hyperlink r:id="rId12" w:history="1">
         <w:r>
           <w:rPr>
-            <w:rStyle w:val="Hyperkobling"/>
+            <w:rStyle w:val="Hyperlink"/>
             <w:lang w:val="en-US"/>
           </w:rPr>
           <w:t>https://www.geeksforgeeks.org/svg-element-complete-reference/</w:t>
@@ -1955,7 +1912,7 @@
       <w:hyperlink r:id="rId13" w:history="1">
         <w:r>
           <w:rPr>
-            <w:rStyle w:val="Hyperkobling"/>
+            <w:rStyle w:val="Hyperlink"/>
             <w:lang w:val="en-US"/>
           </w:rPr>
           <w:t>https://www.w3.org/TR/SVGTiny12/intro.html</w:t>
@@ -1991,7 +1948,7 @@
       <w:hyperlink r:id="rId14" w:history="1">
         <w:r>
           <w:rPr>
-            <w:rStyle w:val="Hyperkobling"/>
+            <w:rStyle w:val="Hyperlink"/>
             <w:lang w:val="en-US"/>
           </w:rPr>
           <w:t>https://svgjs.dev/docs/2.7/</w:t>
@@ -2110,16 +2067,8 @@
         <w:rPr>
           <w:lang w:val="en-US"/>
         </w:rPr>
-        <w:t xml:space="preserve">Grid line styles are defined in the </w:t>
-      </w:r>
-      <w:proofErr w:type="gramStart"/>
-      <w:r>
-        <w:rPr>
-          <w:lang w:val="en-US"/>
-        </w:rPr>
-        <w:t>CSS</w:t>
-      </w:r>
-      <w:proofErr w:type="gramEnd"/>
+        <w:t>Grid line styles are defined in the CSS</w:t>
+      </w:r>
     </w:p>
     <w:p>
       <w:pPr>
@@ -2170,13 +2119,27 @@
         <w:rPr>
           <w:lang w:val="en-US"/>
         </w:rPr>
-        <w:t xml:space="preserve">opbox, Cadify Library or </w:t>
+        <w:t xml:space="preserve">opbox, </w:t>
       </w:r>
       <w:proofErr w:type="spellStart"/>
       <w:r>
         <w:rPr>
           <w:lang w:val="en-US"/>
         </w:rPr>
+        <w:t>Cadify</w:t>
+      </w:r>
+      <w:proofErr w:type="spellEnd"/>
+      <w:r>
+        <w:rPr>
+          <w:lang w:val="en-US"/>
+        </w:rPr>
+        <w:t xml:space="preserve"> Library or </w:t>
+      </w:r>
+      <w:proofErr w:type="spellStart"/>
+      <w:r>
+        <w:rPr>
+          <w:lang w:val="en-US"/>
+        </w:rPr>
         <w:t>NopC</w:t>
       </w:r>
       <w:proofErr w:type="spellEnd"/>
@@ -2184,7 +2147,21 @@
         <w:rPr>
           <w:lang w:val="en-US"/>
         </w:rPr>
-        <w:t xml:space="preserve"> Postgres DB.</w:t>
+        <w:t xml:space="preserve"> </w:t>
+      </w:r>
+      <w:proofErr w:type="spellStart"/>
+      <w:r>
+        <w:rPr>
+          <w:lang w:val="en-US"/>
+        </w:rPr>
+        <w:t>Postgres</w:t>
+      </w:r>
+      <w:proofErr w:type="spellEnd"/>
+      <w:r>
+        <w:rPr>
+          <w:lang w:val="en-US"/>
+        </w:rPr>
+        <w:t xml:space="preserve"> DB.</w:t>
       </w:r>
     </w:p>
     <w:p>
@@ -2205,71 +2182,47 @@
         <w:rPr>
           <w:lang w:val="en-US"/>
         </w:rPr>
+        <w:t>4.2:</w:t>
+      </w:r>
+      <w:r>
+        <w:rPr>
+          <w:u w:val="single"/>
+          <w:lang w:val="en-US"/>
+        </w:rPr>
+        <w:t xml:space="preserve"> </w:t>
+      </w:r>
+      <w:r>
+        <w:rPr>
+          <w:u w:val="single"/>
+          <w:lang w:val="en-US"/>
+        </w:rPr>
+        <w:t>Layer 2 = The JSON layer</w:t>
+      </w:r>
+      <w:r>
+        <w:rPr>
+          <w:u w:val="single"/>
+          <w:lang w:val="en-US"/>
+        </w:rPr>
+        <w:t xml:space="preserve"> = DYNAMIC LAYER</w:t>
+      </w:r>
+    </w:p>
+    <w:p>
+      <w:pPr>
+        <w:rPr>
+          <w:lang w:val="en-US"/>
+        </w:rPr>
+      </w:pPr>
+      <w:r>
+        <w:rPr>
+          <w:lang w:val="en-US"/>
+        </w:rPr>
         <w:lastRenderedPageBreak/>
-        <w:t>4.2:</w:t>
-      </w:r>
-      <w:r>
-        <w:rPr>
-          <w:u w:val="single"/>
-          <w:lang w:val="en-US"/>
-        </w:rPr>
-        <w:t xml:space="preserve"> </w:t>
-      </w:r>
-      <w:r>
-        <w:rPr>
-          <w:u w:val="single"/>
-          <w:lang w:val="en-US"/>
-        </w:rPr>
-        <w:t>Layer 2 = The JSON layer</w:t>
-      </w:r>
-      <w:r>
-        <w:rPr>
-          <w:u w:val="single"/>
-          <w:lang w:val="en-US"/>
-        </w:rPr>
-        <w:t xml:space="preserve"> = DYNAMIC LAYER</w:t>
-      </w:r>
-    </w:p>
-    <w:p>
-      <w:pPr>
-        <w:rPr>
-          <w:lang w:val="en-US"/>
-        </w:rPr>
-      </w:pPr>
-      <w:r>
-        <w:rPr>
-          <w:lang w:val="en-US"/>
-        </w:rPr>
-        <w:t>In this context, the definition of “</w:t>
-      </w:r>
-      <w:r>
-        <w:rPr>
-          <w:lang w:val="en-US"/>
-        </w:rPr>
-        <w:t>dynamic</w:t>
-      </w:r>
-      <w:r>
-        <w:rPr>
-          <w:lang w:val="en-US"/>
-        </w:rPr>
-        <w:t xml:space="preserve">” is  any styling and data that </w:t>
-      </w:r>
-      <w:r>
-        <w:rPr>
-          <w:lang w:val="en-US"/>
-        </w:rPr>
-        <w:t>may</w:t>
-      </w:r>
-      <w:r>
-        <w:rPr>
-          <w:lang w:val="en-US"/>
-        </w:rPr>
-        <w:t xml:space="preserve"> change during run time in the client/server refresh context:</w:t>
-      </w:r>
-    </w:p>
-    <w:p>
-      <w:pPr>
-        <w:pStyle w:val="Listeavsnitt"/>
+        <w:t>In this context, the definition of “dynamic” is  any styling and data that may change during run time in the client/server refresh context:</w:t>
+      </w:r>
+    </w:p>
+    <w:p>
+      <w:pPr>
+        <w:pStyle w:val="ListParagraph"/>
         <w:numPr>
           <w:ilvl w:val="0"/>
           <w:numId w:val="2"/>
@@ -2282,20 +2235,12 @@
         <w:rPr>
           <w:lang w:val="en-US"/>
         </w:rPr>
-        <w:t xml:space="preserve">Cells having excel </w:t>
-      </w:r>
-      <w:proofErr w:type="gramStart"/>
-      <w:r>
-        <w:rPr>
-          <w:lang w:val="en-US"/>
-        </w:rPr>
-        <w:t>formulas</w:t>
-      </w:r>
-      <w:proofErr w:type="gramEnd"/>
-    </w:p>
-    <w:p>
-      <w:pPr>
-        <w:pStyle w:val="Listeavsnitt"/>
+        <w:t>Cells having excel formulas</w:t>
+      </w:r>
+    </w:p>
+    <w:p>
+      <w:pPr>
+        <w:pStyle w:val="ListParagraph"/>
         <w:numPr>
           <w:ilvl w:val="0"/>
           <w:numId w:val="2"/>
@@ -2338,7 +2283,7 @@
     </w:p>
     <w:p>
       <w:pPr>
-        <w:pStyle w:val="Listeavsnitt"/>
+        <w:pStyle w:val="ListParagraph"/>
         <w:numPr>
           <w:ilvl w:val="0"/>
           <w:numId w:val="5"/>
@@ -2356,7 +2301,7 @@
     </w:p>
     <w:p>
       <w:pPr>
-        <w:pStyle w:val="Listeavsnitt"/>
+        <w:pStyle w:val="ListParagraph"/>
         <w:numPr>
           <w:ilvl w:val="0"/>
           <w:numId w:val="5"/>
@@ -2374,7 +2319,7 @@
     </w:p>
     <w:p>
       <w:pPr>
-        <w:pStyle w:val="Listeavsnitt"/>
+        <w:pStyle w:val="ListParagraph"/>
         <w:numPr>
           <w:ilvl w:val="0"/>
           <w:numId w:val="5"/>
@@ -2411,7 +2356,7 @@
     </w:p>
     <w:p>
       <w:pPr>
-        <w:pStyle w:val="Listeavsnitt"/>
+        <w:pStyle w:val="ListParagraph"/>
         <w:numPr>
           <w:ilvl w:val="0"/>
           <w:numId w:val="4"/>
@@ -2454,7 +2399,7 @@
     </w:p>
     <w:p>
       <w:pPr>
-        <w:pStyle w:val="Listeavsnitt"/>
+        <w:pStyle w:val="ListParagraph"/>
         <w:numPr>
           <w:ilvl w:val="0"/>
           <w:numId w:val="4"/>
@@ -2505,7 +2450,7 @@
     </w:p>
     <w:p>
       <w:pPr>
-        <w:pStyle w:val="Listeavsnitt"/>
+        <w:pStyle w:val="ListParagraph"/>
         <w:numPr>
           <w:ilvl w:val="0"/>
           <w:numId w:val="4"/>
@@ -2531,7 +2476,7 @@
     </w:p>
     <w:p>
       <w:pPr>
-        <w:pStyle w:val="Listeavsnitt"/>
+        <w:pStyle w:val="ListParagraph"/>
         <w:numPr>
           <w:ilvl w:val="0"/>
           <w:numId w:val="3"/>
@@ -2598,21 +2543,7 @@
         <w:rPr>
           <w:lang w:val="en-US"/>
         </w:rPr>
-        <w:t xml:space="preserve">Example with columns and row </w:t>
-      </w:r>
-      <w:proofErr w:type="gramStart"/>
-      <w:r>
-        <w:rPr>
-          <w:lang w:val="en-US"/>
-        </w:rPr>
-        <w:t>ID’s</w:t>
-      </w:r>
-      <w:proofErr w:type="gramEnd"/>
-      <w:r>
-        <w:rPr>
-          <w:lang w:val="en-US"/>
-        </w:rPr>
-        <w:t xml:space="preserve"> in red boxes:</w:t>
+        <w:t>Example with columns and row ID’s in red boxes:</w:t>
       </w:r>
     </w:p>
     <w:p>
@@ -2688,15 +2619,107 @@
         <w:rPr>
           <w:lang w:val="en-US"/>
         </w:rPr>
+        <w:t xml:space="preserve">   "cells": [</w:t>
+      </w:r>
+      <w:r>
+        <w:rPr>
+          <w:lang w:val="en-US"/>
+        </w:rPr>
+        <w:br/>
+      </w:r>
+      <w:r>
+        <w:rPr>
+          <w:lang w:val="en-US"/>
+        </w:rPr>
+        <w:t xml:space="preserve">        {</w:t>
+      </w:r>
+    </w:p>
+    <w:p>
+      <w:pPr>
+        <w:spacing w:after="0"/>
+        <w:rPr>
+          <w:lang w:val="en-US"/>
+        </w:rPr>
+      </w:pPr>
+      <w:r>
+        <w:rPr>
+          <w:lang w:val="en-US"/>
+        </w:rPr>
+        <w:t xml:space="preserve">        </w:t>
+      </w:r>
+      <w:r>
+        <w:rPr>
+          <w:lang w:val="en-US"/>
+        </w:rPr>
+        <w:t xml:space="preserve">    “ref”:  “B9” ,</w:t>
+      </w:r>
+      <w:r>
+        <w:rPr>
+          <w:lang w:val="en-US"/>
+        </w:rPr>
+        <w:t xml:space="preserve">  </w:t>
+      </w:r>
+      <w:r>
+        <w:rPr>
+          <w:lang w:val="en-US"/>
+        </w:rPr>
+        <w:t xml:space="preserve">  </w:t>
+      </w:r>
+    </w:p>
+    <w:p>
+      <w:pPr>
+        <w:spacing w:after="0"/>
+        <w:rPr>
+          <w:lang w:val="en-US"/>
+        </w:rPr>
+      </w:pPr>
+      <w:r>
+        <w:rPr>
+          <w:lang w:val="en-US"/>
+        </w:rPr>
+        <w:t xml:space="preserve">            </w:t>
+      </w:r>
+      <w:r>
+        <w:rPr>
+          <w:lang w:val="en-US"/>
+        </w:rPr>
+        <w:t xml:space="preserve"> "content": "</w:t>
+      </w:r>
+      <w:r>
+        <w:rPr>
+          <w:lang w:val="en-US"/>
+        </w:rPr>
+        <w:t>ø30</w:t>
+      </w:r>
+      <w:r>
+        <w:rPr>
+          <w:lang w:val="en-US"/>
+        </w:rPr>
+        <w:t>"</w:t>
+      </w:r>
+    </w:p>
+    <w:p>
+      <w:pPr>
+        <w:spacing w:after="0"/>
+        <w:rPr>
+          <w:lang w:val="en-US"/>
+        </w:rPr>
+      </w:pPr>
+      <w:r>
+        <w:rPr>
+          <w:lang w:val="en-US"/>
+        </w:rPr>
         <w:lastRenderedPageBreak/>
-        <w:t xml:space="preserve">   "cells": [</w:t>
-      </w:r>
-      <w:r>
-        <w:rPr>
-          <w:lang w:val="en-US"/>
-        </w:rPr>
-        <w:br/>
-      </w:r>
+        <w:t xml:space="preserve">        },</w:t>
+      </w:r>
+    </w:p>
+    <w:p>
+      <w:pPr>
+        <w:spacing w:after="0"/>
+        <w:rPr>
+          <w:lang w:val="en-US"/>
+        </w:rPr>
+      </w:pPr>
       <w:r>
         <w:rPr>
           <w:lang w:val="en-US"/>
@@ -2715,25 +2738,67 @@
         <w:rPr>
           <w:lang w:val="en-US"/>
         </w:rPr>
+        <w:t xml:space="preserve">           </w:t>
+      </w:r>
+      <w:r>
+        <w:rPr>
+          <w:lang w:val="en-US"/>
+        </w:rPr>
+        <w:t>“ref”:  “C9” ,</w:t>
+      </w:r>
+    </w:p>
+    <w:p>
+      <w:pPr>
+        <w:spacing w:after="0"/>
+        <w:rPr>
+          <w:lang w:val="en-US"/>
+        </w:rPr>
+      </w:pPr>
+      <w:r>
+        <w:rPr>
+          <w:lang w:val="en-US"/>
+        </w:rPr>
+        <w:t xml:space="preserve">           </w:t>
+      </w:r>
+      <w:r>
+        <w:rPr>
+          <w:lang w:val="en-US"/>
+        </w:rPr>
+        <w:t xml:space="preserve"> "content": ""</w:t>
+      </w:r>
+    </w:p>
+    <w:p>
+      <w:pPr>
+        <w:spacing w:after="0"/>
+        <w:rPr>
+          <w:lang w:val="en-US"/>
+        </w:rPr>
+      </w:pPr>
+      <w:r>
+        <w:rPr>
+          <w:lang w:val="en-US"/>
+        </w:rPr>
+        <w:t xml:space="preserve">        }</w:t>
+      </w:r>
+    </w:p>
+    <w:p>
+      <w:pPr>
+        <w:spacing w:after="0"/>
+        <w:rPr>
+          <w:lang w:val="en-US"/>
+        </w:rPr>
+      </w:pPr>
+      <w:r>
+        <w:rPr>
+          <w:lang w:val="en-US"/>
+        </w:rPr>
         <w:t xml:space="preserve">        </w:t>
       </w:r>
       <w:r>
         <w:rPr>
           <w:lang w:val="en-US"/>
         </w:rPr>
-        <w:t xml:space="preserve">    “ref”:  “B9” ,</w:t>
-      </w:r>
-      <w:r>
-        <w:rPr>
-          <w:lang w:val="en-US"/>
-        </w:rPr>
-        <w:t xml:space="preserve">  </w:t>
-      </w:r>
-      <w:r>
-        <w:rPr>
-          <w:lang w:val="en-US"/>
-        </w:rPr>
-        <w:t xml:space="preserve">  </w:t>
+        <w:t>{</w:t>
       </w:r>
     </w:p>
     <w:p>
@@ -2747,7 +2812,27 @@
         <w:rPr>
           <w:lang w:val="en-US"/>
         </w:rPr>
-        <w:t xml:space="preserve">            </w:t>
+        <w:t xml:space="preserve">           </w:t>
+      </w:r>
+      <w:r>
+        <w:rPr>
+          <w:lang w:val="en-US"/>
+        </w:rPr>
+        <w:t>“ref”:  “E9” ,</w:t>
+      </w:r>
+    </w:p>
+    <w:p>
+      <w:pPr>
+        <w:spacing w:after="0"/>
+        <w:rPr>
+          <w:lang w:val="en-US"/>
+        </w:rPr>
+      </w:pPr>
+      <w:r>
+        <w:rPr>
+          <w:lang w:val="en-US"/>
+        </w:rPr>
+        <w:t xml:space="preserve">           </w:t>
       </w:r>
       <w:r>
         <w:rPr>
@@ -2759,7 +2844,7 @@
         <w:rPr>
           <w:lang w:val="en-US"/>
         </w:rPr>
-        <w:t>ø30</w:t>
+        <w:t>27</w:t>
       </w:r>
       <w:r>
         <w:rPr>
@@ -2779,7 +2864,7 @@
         <w:rPr>
           <w:lang w:val="en-US"/>
         </w:rPr>
-        <w:t xml:space="preserve">        },</w:t>
+        <w:t xml:space="preserve">        }</w:t>
       </w:r>
     </w:p>
     <w:p>
@@ -2793,7 +2878,13 @@
         <w:rPr>
           <w:lang w:val="en-US"/>
         </w:rPr>
-        <w:t xml:space="preserve">        {</w:t>
+        <w:t xml:space="preserve">        </w:t>
+      </w:r>
+      <w:r>
+        <w:rPr>
+          <w:lang w:val="en-US"/>
+        </w:rPr>
+        <w:t>{</w:t>
       </w:r>
     </w:p>
     <w:p>
@@ -2813,7 +2904,7 @@
         <w:rPr>
           <w:lang w:val="en-US"/>
         </w:rPr>
-        <w:t>“ref”:  “C9” ,</w:t>
+        <w:t>“ref”:  “F9” ,</w:t>
       </w:r>
     </w:p>
     <w:p>
@@ -2833,7 +2924,19 @@
         <w:rPr>
           <w:lang w:val="en-US"/>
         </w:rPr>
-        <w:t xml:space="preserve"> "content": ""</w:t>
+        <w:t xml:space="preserve"> "content": "</w:t>
+      </w:r>
+      <w:r>
+        <w:rPr>
+          <w:lang w:val="en-US"/>
+        </w:rPr>
+        <w:t>ø 30</w:t>
+      </w:r>
+      <w:r>
+        <w:rPr>
+          <w:lang w:val="en-US"/>
+        </w:rPr>
+        <w:t>"</w:t>
       </w:r>
     </w:p>
     <w:p>
@@ -2861,178 +2964,6 @@
         <w:rPr>
           <w:lang w:val="en-US"/>
         </w:rPr>
-        <w:t xml:space="preserve">        </w:t>
-      </w:r>
-      <w:r>
-        <w:rPr>
-          <w:lang w:val="en-US"/>
-        </w:rPr>
-        <w:t>{</w:t>
-      </w:r>
-    </w:p>
-    <w:p>
-      <w:pPr>
-        <w:spacing w:after="0"/>
-        <w:rPr>
-          <w:lang w:val="en-US"/>
-        </w:rPr>
-      </w:pPr>
-      <w:r>
-        <w:rPr>
-          <w:lang w:val="en-US"/>
-        </w:rPr>
-        <w:t xml:space="preserve">           </w:t>
-      </w:r>
-      <w:r>
-        <w:rPr>
-          <w:lang w:val="en-US"/>
-        </w:rPr>
-        <w:t>“ref”:  “E9” ,</w:t>
-      </w:r>
-    </w:p>
-    <w:p>
-      <w:pPr>
-        <w:spacing w:after="0"/>
-        <w:rPr>
-          <w:lang w:val="en-US"/>
-        </w:rPr>
-      </w:pPr>
-      <w:r>
-        <w:rPr>
-          <w:lang w:val="en-US"/>
-        </w:rPr>
-        <w:t xml:space="preserve">           </w:t>
-      </w:r>
-      <w:r>
-        <w:rPr>
-          <w:lang w:val="en-US"/>
-        </w:rPr>
-        <w:t xml:space="preserve"> "content": "</w:t>
-      </w:r>
-      <w:r>
-        <w:rPr>
-          <w:lang w:val="en-US"/>
-        </w:rPr>
-        <w:t>27</w:t>
-      </w:r>
-      <w:r>
-        <w:rPr>
-          <w:lang w:val="en-US"/>
-        </w:rPr>
-        <w:t>"</w:t>
-      </w:r>
-    </w:p>
-    <w:p>
-      <w:pPr>
-        <w:spacing w:after="0"/>
-        <w:rPr>
-          <w:lang w:val="en-US"/>
-        </w:rPr>
-      </w:pPr>
-      <w:r>
-        <w:rPr>
-          <w:lang w:val="en-US"/>
-        </w:rPr>
-        <w:t xml:space="preserve">        }</w:t>
-      </w:r>
-    </w:p>
-    <w:p>
-      <w:pPr>
-        <w:spacing w:after="0"/>
-        <w:rPr>
-          <w:lang w:val="en-US"/>
-        </w:rPr>
-      </w:pPr>
-      <w:r>
-        <w:rPr>
-          <w:lang w:val="en-US"/>
-        </w:rPr>
-        <w:t xml:space="preserve">        </w:t>
-      </w:r>
-      <w:r>
-        <w:rPr>
-          <w:lang w:val="en-US"/>
-        </w:rPr>
-        <w:t>{</w:t>
-      </w:r>
-    </w:p>
-    <w:p>
-      <w:pPr>
-        <w:spacing w:after="0"/>
-        <w:rPr>
-          <w:lang w:val="en-US"/>
-        </w:rPr>
-      </w:pPr>
-      <w:r>
-        <w:rPr>
-          <w:lang w:val="en-US"/>
-        </w:rPr>
-        <w:t xml:space="preserve">           </w:t>
-      </w:r>
-      <w:r>
-        <w:rPr>
-          <w:lang w:val="en-US"/>
-        </w:rPr>
-        <w:t>“ref”:  “F9” ,</w:t>
-      </w:r>
-    </w:p>
-    <w:p>
-      <w:pPr>
-        <w:spacing w:after="0"/>
-        <w:rPr>
-          <w:lang w:val="en-US"/>
-        </w:rPr>
-      </w:pPr>
-      <w:r>
-        <w:rPr>
-          <w:lang w:val="en-US"/>
-        </w:rPr>
-        <w:t xml:space="preserve">           </w:t>
-      </w:r>
-      <w:r>
-        <w:rPr>
-          <w:lang w:val="en-US"/>
-        </w:rPr>
-        <w:t xml:space="preserve"> "content": "</w:t>
-      </w:r>
-      <w:r>
-        <w:rPr>
-          <w:lang w:val="en-US"/>
-        </w:rPr>
-        <w:t>ø 30</w:t>
-      </w:r>
-      <w:r>
-        <w:rPr>
-          <w:lang w:val="en-US"/>
-        </w:rPr>
-        <w:t>"</w:t>
-      </w:r>
-    </w:p>
-    <w:p>
-      <w:pPr>
-        <w:spacing w:after="0"/>
-        <w:rPr>
-          <w:lang w:val="en-US"/>
-        </w:rPr>
-      </w:pPr>
-      <w:r>
-        <w:rPr>
-          <w:lang w:val="en-US"/>
-        </w:rPr>
-        <w:t xml:space="preserve">        }</w:t>
-      </w:r>
-    </w:p>
-    <w:p>
-      <w:pPr>
-        <w:spacing w:after="0"/>
-        <w:rPr>
-          <w:lang w:val="en-US"/>
-        </w:rPr>
-      </w:pPr>
-      <w:r>
-        <w:rPr>
-          <w:lang w:val="en-US"/>
-        </w:rPr>
         <w:t xml:space="preserve">    ]</w:t>
       </w:r>
     </w:p>
@@ -3126,16 +3057,8 @@
         <w:rPr>
           <w:lang w:val="en-US"/>
         </w:rPr>
-        <w:t xml:space="preserve">Merged </w:t>
-      </w:r>
-      <w:proofErr w:type="gramStart"/>
-      <w:r>
-        <w:rPr>
-          <w:lang w:val="en-US"/>
-        </w:rPr>
-        <w:t>cells</w:t>
-      </w:r>
-      <w:proofErr w:type="gramEnd"/>
+        <w:t>Merged cells</w:t>
+      </w:r>
     </w:p>
     <w:p>
       <w:pPr>
@@ -3193,7 +3116,7 @@
       <w:hyperlink r:id="rId17" w:history="1">
         <w:r>
           <w:rPr>
-            <w:rStyle w:val="Hyperkobling"/>
+            <w:rStyle w:val="Hyperlink"/>
             <w:lang w:val="en-US"/>
           </w:rPr>
           <w:t>https://gridjs.io/</w:t>
@@ -3210,6 +3133,7 @@
       <w:r>
         <w:rPr>
           <w:noProof/>
+          <w:lang w:val="en-US"/>
         </w:rPr>
         <w:drawing>
           <wp:inline distT="0" distB="0" distL="0" distR="0" wp14:anchorId="70EC62B9" wp14:editId="37944805">
@@ -3279,7 +3203,6 @@
         <w:rPr>
           <w:lang w:val="en-US"/>
         </w:rPr>
-        <w:lastRenderedPageBreak/>
         <w:t xml:space="preserve">Our “Cadify CSS” shall be “cascading” in the sense that the first = upper left cell, shall have complete definition of all relevant properties, which on the client side is then set for the entire </w:t>
       </w:r>
       <w:proofErr w:type="spellStart"/>
@@ -3299,7 +3222,7 @@
     </w:p>
     <w:p>
       <w:pPr>
-        <w:pStyle w:val="Listeavsnitt"/>
+        <w:pStyle w:val="ListParagraph"/>
         <w:numPr>
           <w:ilvl w:val="0"/>
           <w:numId w:val="4"/>
@@ -3342,7 +3265,7 @@
     </w:p>
     <w:p>
       <w:pPr>
-        <w:pStyle w:val="Listeavsnitt"/>
+        <w:pStyle w:val="ListParagraph"/>
         <w:numPr>
           <w:ilvl w:val="0"/>
           <w:numId w:val="4"/>
@@ -3356,12 +3279,13 @@
         <w:rPr>
           <w:lang w:val="en-US"/>
         </w:rPr>
+        <w:lastRenderedPageBreak/>
         <w:t>Column width and row height are considered “static” and shall be included in the CSS.</w:t>
       </w:r>
     </w:p>
     <w:p>
       <w:pPr>
-        <w:pStyle w:val="Listeavsnitt"/>
+        <w:pStyle w:val="ListParagraph"/>
         <w:numPr>
           <w:ilvl w:val="0"/>
           <w:numId w:val="4"/>
@@ -3375,26 +3299,12 @@
         <w:rPr>
           <w:lang w:val="en-US"/>
         </w:rPr>
-        <w:t xml:space="preserve">Cell content for non-formula cells </w:t>
-      </w:r>
-      <w:proofErr w:type="gramStart"/>
-      <w:r>
-        <w:rPr>
-          <w:lang w:val="en-US"/>
-        </w:rPr>
-        <w:t>are</w:t>
-      </w:r>
-      <w:proofErr w:type="gramEnd"/>
-      <w:r>
-        <w:rPr>
-          <w:lang w:val="en-US"/>
-        </w:rPr>
-        <w:t xml:space="preserve"> considered “static” and shall be included in the CSS</w:t>
-      </w:r>
-    </w:p>
-    <w:p>
-      <w:pPr>
-        <w:pStyle w:val="Listeavsnitt"/>
+        <w:t>Cell content for non-formula cells are considered “static” and shall be included in the CSS</w:t>
+      </w:r>
+    </w:p>
+    <w:p>
+      <w:pPr>
+        <w:pStyle w:val="ListParagraph"/>
         <w:numPr>
           <w:ilvl w:val="0"/>
           <w:numId w:val="4"/>
@@ -3435,7 +3345,7 @@
     </w:p>
     <w:p>
       <w:pPr>
-        <w:pStyle w:val="Listeavsnitt"/>
+        <w:pStyle w:val="ListParagraph"/>
         <w:numPr>
           <w:ilvl w:val="0"/>
           <w:numId w:val="4"/>
@@ -3474,7 +3384,7 @@
     </w:p>
     <w:p>
       <w:pPr>
-        <w:pStyle w:val="Listeavsnitt"/>
+        <w:pStyle w:val="ListParagraph"/>
         <w:numPr>
           <w:ilvl w:val="0"/>
           <w:numId w:val="4"/>
@@ -3493,7 +3403,7 @@
     </w:p>
     <w:p>
       <w:pPr>
-        <w:pStyle w:val="Listeavsnitt"/>
+        <w:pStyle w:val="ListParagraph"/>
         <w:numPr>
           <w:ilvl w:val="0"/>
           <w:numId w:val="4"/>
@@ -3524,7 +3434,7 @@
     </w:p>
     <w:p>
       <w:pPr>
-        <w:pStyle w:val="Listeavsnitt"/>
+        <w:pStyle w:val="ListParagraph"/>
         <w:numPr>
           <w:ilvl w:val="0"/>
           <w:numId w:val="4"/>
@@ -3555,7 +3465,7 @@
     </w:p>
     <w:p>
       <w:pPr>
-        <w:pStyle w:val="Listeavsnitt"/>
+        <w:pStyle w:val="ListParagraph"/>
         <w:numPr>
           <w:ilvl w:val="0"/>
           <w:numId w:val="4"/>
@@ -3574,7 +3484,7 @@
     </w:p>
     <w:p>
       <w:pPr>
-        <w:pStyle w:val="Listeavsnitt"/>
+        <w:pStyle w:val="ListParagraph"/>
         <w:numPr>
           <w:ilvl w:val="0"/>
           <w:numId w:val="4"/>
@@ -3625,7 +3535,7 @@
     </w:p>
     <w:p>
       <w:pPr>
-        <w:pStyle w:val="Listeavsnitt"/>
+        <w:pStyle w:val="ListParagraph"/>
         <w:numPr>
           <w:ilvl w:val="0"/>
           <w:numId w:val="4"/>
@@ -3644,7 +3554,7 @@
     </w:p>
     <w:p>
       <w:pPr>
-        <w:pStyle w:val="Listeavsnitt"/>
+        <w:pStyle w:val="ListParagraph"/>
         <w:numPr>
           <w:ilvl w:val="0"/>
           <w:numId w:val="4"/>
@@ -3669,7 +3579,7 @@
     </w:p>
     <w:p>
       <w:pPr>
-        <w:pStyle w:val="Listeavsnitt"/>
+        <w:pStyle w:val="ListParagraph"/>
         <w:numPr>
           <w:ilvl w:val="0"/>
           <w:numId w:val="4"/>
@@ -3688,7 +3598,7 @@
     </w:p>
     <w:p>
       <w:pPr>
-        <w:pStyle w:val="Listeavsnitt"/>
+        <w:pStyle w:val="ListParagraph"/>
         <w:numPr>
           <w:ilvl w:val="0"/>
           <w:numId w:val="4"/>
@@ -3707,7 +3617,7 @@
     </w:p>
     <w:p>
       <w:pPr>
-        <w:pStyle w:val="Listeavsnitt"/>
+        <w:pStyle w:val="ListParagraph"/>
         <w:numPr>
           <w:ilvl w:val="0"/>
           <w:numId w:val="4"/>
@@ -3754,7 +3664,7 @@
     </w:p>
     <w:p>
       <w:pPr>
-        <w:pStyle w:val="Listeavsnitt"/>
+        <w:pStyle w:val="ListParagraph"/>
         <w:numPr>
           <w:ilvl w:val="0"/>
           <w:numId w:val="4"/>
@@ -3782,21 +3692,7 @@
         <w:rPr>
           <w:lang w:val="en-US"/>
         </w:rPr>
-        <w:t xml:space="preserve"> Range shall have a </w:t>
-      </w:r>
-      <w:proofErr w:type="gramStart"/>
-      <w:r>
-        <w:rPr>
-          <w:lang w:val="en-US"/>
-        </w:rPr>
-        <w:t>CSS sections</w:t>
-      </w:r>
-      <w:proofErr w:type="gramEnd"/>
-      <w:r>
-        <w:rPr>
-          <w:lang w:val="en-US"/>
-        </w:rPr>
-        <w:t xml:space="preserve"> that state this as the last section. ( no need to loop thru any further validation)</w:t>
+        <w:t xml:space="preserve"> Range shall have a CSS sections that state this as the last section. ( no need to loop thru any further validation)</w:t>
       </w:r>
     </w:p>
     <w:p>
@@ -3850,7 +3746,6 @@
           <w:u w:val="single"/>
           <w:lang w:val="en-US"/>
         </w:rPr>
-        <w:lastRenderedPageBreak/>
         <w:t xml:space="preserve">5: What is the purpose of </w:t>
       </w:r>
       <w:proofErr w:type="spellStart"/>
@@ -3895,8 +3790,10 @@
       </w:pPr>
       <w:r>
         <w:rPr>
-          <w:lang w:val="en-US"/>
-        </w:rPr>
+          <w:noProof/>
+          <w:lang w:val="en-US"/>
+        </w:rPr>
+        <w:lastRenderedPageBreak/>
         <w:drawing>
           <wp:inline distT="0" distB="0" distL="0" distR="0" wp14:anchorId="2BE24B71" wp14:editId="73D36031">
             <wp:extent cx="5760720" cy="3993515"/>
@@ -4088,21 +3985,8 @@
         <w:rPr>
           <w:lang w:val="en-US"/>
         </w:rPr>
-        <w:t xml:space="preserve">The orange color rows at </w:t>
-      </w:r>
-      <w:proofErr w:type="gramStart"/>
-      <w:r>
-        <w:rPr>
-          <w:lang w:val="en-US"/>
-        </w:rPr>
-        <w:t>row</w:t>
-      </w:r>
-      <w:proofErr w:type="gramEnd"/>
-      <w:r>
-        <w:rPr>
-          <w:lang w:val="en-US"/>
-        </w:rPr>
-        <w:t xml:space="preserve"> 13 and 14 </w:t>
+        <w:lastRenderedPageBreak/>
+        <w:t xml:space="preserve">The orange color rows at row 13 and 14 </w:t>
       </w:r>
       <w:r>
         <w:rPr>
@@ -4240,6 +4124,7 @@
       </w:pPr>
       <w:r>
         <w:rPr>
+          <w:noProof/>
           <w:lang w:val="en-US"/>
         </w:rPr>
         <w:drawing>
@@ -4321,6 +4206,7 @@
       </w:pPr>
       <w:r>
         <w:rPr>
+          <w:noProof/>
           <w:lang w:val="en-US"/>
         </w:rPr>
         <w:drawing>
@@ -4441,6 +4327,7 @@
         <w:rPr>
           <w:lang w:val="en-US"/>
         </w:rPr>
+        <w:lastRenderedPageBreak/>
         <w:t>SketchValid8 shall always co-exist with o</w:t>
       </w:r>
       <w:r>
@@ -4473,16 +4360,8 @@
         <w:rPr>
           <w:lang w:val="en-US"/>
         </w:rPr>
-        <w:t xml:space="preserve"> from </w:t>
-      </w:r>
-      <w:proofErr w:type="gramStart"/>
-      <w:r>
-        <w:rPr>
-          <w:lang w:val="en-US"/>
-        </w:rPr>
-        <w:t>Excel</w:t>
-      </w:r>
-      <w:proofErr w:type="gramEnd"/>
+        <w:t xml:space="preserve"> from Excel</w:t>
+      </w:r>
     </w:p>
     <w:p>
       <w:pPr>
@@ -4651,21 +4530,7 @@
         <w:rPr>
           <w:lang w:val="en-US"/>
         </w:rPr>
-        <w:t xml:space="preserve">, where width is 42 mm and height </w:t>
-      </w:r>
-      <w:proofErr w:type="gramStart"/>
-      <w:r>
-        <w:rPr>
-          <w:lang w:val="en-US"/>
-        </w:rPr>
-        <w:t>is</w:t>
-      </w:r>
-      <w:proofErr w:type="gramEnd"/>
-      <w:r>
-        <w:rPr>
-          <w:lang w:val="en-US"/>
-        </w:rPr>
-        <w:t xml:space="preserve"> 11 mm, shown to approximately correct scale</w:t>
+        <w:t>, where width is 42 mm and height is 11 mm, shown to approximately correct scale</w:t>
       </w:r>
       <w:r>
         <w:rPr>
@@ -4730,6 +4595,7 @@
       </w:pPr>
       <w:r>
         <w:rPr>
+          <w:noProof/>
           <w:lang w:val="en-US"/>
         </w:rPr>
         <w:drawing>
@@ -4858,7 +4724,7 @@
               </wp:anchor>
             </w:drawing>
           </mc:Choice>
-          <mc:Fallback>
+          <mc:Fallback xmlns:w16sdtdh="http://schemas.microsoft.com/office/word/2020/wordml/sdtdatahash" xmlns:w16="http://schemas.microsoft.com/office/word/2018/wordml" xmlns:w16cid="http://schemas.microsoft.com/office/word/2016/wordml/cid" xmlns:w16cex="http://schemas.microsoft.com/office/word/2018/wordml/cex" xmlns:oel="http://schemas.microsoft.com/office/2019/extlst" xmlns:am3d="http://schemas.microsoft.com/office/drawing/2017/model3d" xmlns:aink="http://schemas.microsoft.com/office/drawing/2016/ink" xmlns:cx8="http://schemas.microsoft.com/office/drawing/2016/5/14/chartex" xmlns:cx7="http://schemas.microsoft.com/office/drawing/2016/5/13/chartex" xmlns:cx6="http://schemas.microsoft.com/office/drawing/2016/5/12/chartex" xmlns:cx5="http://schemas.microsoft.com/office/drawing/2016/5/11/chartex" xmlns:cx4="http://schemas.microsoft.com/office/drawing/2016/5/10/chartex" xmlns:cx3="http://schemas.microsoft.com/office/drawing/2016/5/9/chartex" xmlns:cx2="http://schemas.microsoft.com/office/drawing/2015/10/21/chartex">
             <w:pict>
               <v:rect w14:anchorId="6211A5B0" id="Rektangel 1" o:spid="_x0000_s1026" style="position:absolute;margin-left:36.45pt;margin-top:13pt;width:329.45pt;height:262.2pt;z-index:251665408;visibility:visible;mso-wrap-style:square;mso-width-percent:0;mso-height-percent:0;mso-wrap-distance-left:9pt;mso-wrap-distance-top:0;mso-wrap-distance-right:9pt;mso-wrap-distance-bottom:0;mso-position-horizontal:absolute;mso-position-horizontal-relative:text;mso-position-vertical:absolute;mso-position-vertical-relative:text;mso-width-percent:0;mso-height-percent:0;mso-width-relative:margin;mso-height-relative:margin;v-text-anchor:middle" o:gfxdata="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" filled="f" strokecolor="#030e13 [484]" strokeweight="2.25pt"/>
             </w:pict>
@@ -4930,7 +4796,7 @@
               </wp:anchor>
             </w:drawing>
           </mc:Choice>
-          <mc:Fallback>
+          <mc:Fallback xmlns:w16sdtdh="http://schemas.microsoft.com/office/word/2020/wordml/sdtdatahash" xmlns:w16="http://schemas.microsoft.com/office/word/2018/wordml" xmlns:w16cid="http://schemas.microsoft.com/office/word/2016/wordml/cid" xmlns:w16cex="http://schemas.microsoft.com/office/word/2018/wordml/cex" xmlns:oel="http://schemas.microsoft.com/office/2019/extlst" xmlns:am3d="http://schemas.microsoft.com/office/drawing/2017/model3d" xmlns:aink="http://schemas.microsoft.com/office/drawing/2016/ink" xmlns:cx8="http://schemas.microsoft.com/office/drawing/2016/5/14/chartex" xmlns:cx7="http://schemas.microsoft.com/office/drawing/2016/5/13/chartex" xmlns:cx6="http://schemas.microsoft.com/office/drawing/2016/5/12/chartex" xmlns:cx5="http://schemas.microsoft.com/office/drawing/2016/5/11/chartex" xmlns:cx4="http://schemas.microsoft.com/office/drawing/2016/5/10/chartex" xmlns:cx3="http://schemas.microsoft.com/office/drawing/2016/5/9/chartex" xmlns:cx2="http://schemas.microsoft.com/office/drawing/2015/10/21/chartex">
             <w:pict>
               <v:line w14:anchorId="76AE1275" id="Rett linje 2" o:spid="_x0000_s1026" style="position:absolute;z-index:251666432;visibility:visible;mso-wrap-style:square;mso-wrap-distance-left:9pt;mso-wrap-distance-top:0;mso-wrap-distance-right:9pt;mso-wrap-distance-bottom:0;mso-position-horizontal:absolute;mso-position-horizontal-relative:text;mso-position-vertical:absolute;mso-position-vertical-relative:text" from="39.85pt,22.7pt" to="364.55pt,22.7pt" o:gfxdata="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" strokecolor="#156082 [3204]" strokeweight=".5pt">
                 <v:stroke joinstyle="miter"/>
@@ -4969,6 +4835,7 @@
       </w:pPr>
       <w:r>
         <w:rPr>
+          <w:noProof/>
           <w:lang w:val="en-US"/>
         </w:rPr>
         <w:drawing>
@@ -5073,20 +4940,21 @@
         <w:rPr>
           <w:lang w:val="en-US"/>
         </w:rPr>
+        <w:t>For the current DEMO there are two pages: Page 1 and Page 2, which produce two different sets of output files, as shown here: ( HTML only for now, JSON and CSS later)</w:t>
+      </w:r>
+    </w:p>
+    <w:p>
+      <w:pPr>
+        <w:rPr>
+          <w:lang w:val="en-US"/>
+        </w:rPr>
+      </w:pPr>
+      <w:r>
+        <w:rPr>
+          <w:noProof/>
+          <w:lang w:val="en-US"/>
+        </w:rPr>
         <w:lastRenderedPageBreak/>
-        <w:t>For the current DEMO there are two pages: Page 1 and Page 2, which produce two different sets of output files, as shown here: ( HTML only for now, JSON and CSS later)</w:t>
-      </w:r>
-    </w:p>
-    <w:p>
-      <w:pPr>
-        <w:rPr>
-          <w:lang w:val="en-US"/>
-        </w:rPr>
-      </w:pPr>
-      <w:r>
-        <w:rPr>
-          <w:lang w:val="en-US"/>
-        </w:rPr>
         <w:drawing>
           <wp:inline distT="0" distB="0" distL="0" distR="0" wp14:anchorId="175EC941" wp14:editId="2A5B7ABC">
             <wp:extent cx="4182059" cy="800212"/>
@@ -5146,7 +5014,7 @@
     </w:p>
     <w:p>
       <w:pPr>
-        <w:pStyle w:val="Listeavsnitt"/>
+        <w:pStyle w:val="ListParagraph"/>
         <w:numPr>
           <w:ilvl w:val="0"/>
           <w:numId w:val="7"/>
@@ -5164,7 +5032,7 @@
     </w:p>
     <w:p>
       <w:pPr>
-        <w:pStyle w:val="Listeavsnitt"/>
+        <w:pStyle w:val="ListParagraph"/>
         <w:numPr>
           <w:ilvl w:val="0"/>
           <w:numId w:val="7"/>
@@ -5177,20 +5045,12 @@
         <w:rPr>
           <w:lang w:val="en-US"/>
         </w:rPr>
-        <w:t xml:space="preserve">Build a form as shown above, that is stretchable width and </w:t>
-      </w:r>
-      <w:proofErr w:type="gramStart"/>
-      <w:r>
-        <w:rPr>
-          <w:lang w:val="en-US"/>
-        </w:rPr>
-        <w:t>height</w:t>
-      </w:r>
-      <w:proofErr w:type="gramEnd"/>
-    </w:p>
-    <w:p>
-      <w:pPr>
-        <w:pStyle w:val="Listeavsnitt"/>
+        <w:t>Build a form as shown above, that is stretchable width and height</w:t>
+      </w:r>
+    </w:p>
+    <w:p>
+      <w:pPr>
+        <w:pStyle w:val="ListParagraph"/>
         <w:numPr>
           <w:ilvl w:val="0"/>
           <w:numId w:val="7"/>
@@ -5208,7 +5068,7 @@
     </w:p>
     <w:p>
       <w:pPr>
-        <w:pStyle w:val="Listeavsnitt"/>
+        <w:pStyle w:val="ListParagraph"/>
         <w:numPr>
           <w:ilvl w:val="0"/>
           <w:numId w:val="7"/>
@@ -5238,7 +5098,7 @@
     </w:p>
     <w:p>
       <w:pPr>
-        <w:pStyle w:val="Listeavsnitt"/>
+        <w:pStyle w:val="ListParagraph"/>
         <w:numPr>
           <w:ilvl w:val="0"/>
           <w:numId w:val="7"/>
@@ -5298,7 +5158,7 @@
     </w:p>
     <w:p>
       <w:pPr>
-        <w:pStyle w:val="Listeavsnitt"/>
+        <w:pStyle w:val="ListParagraph"/>
         <w:numPr>
           <w:ilvl w:val="0"/>
           <w:numId w:val="7"/>
@@ -5319,13 +5179,7 @@
         <w:rPr>
           <w:lang w:val="en-US"/>
         </w:rPr>
-        <w:t xml:space="preserve"> with a gray background to be displayed to scale in center of the form for: </w:t>
-      </w:r>
-      <w:r>
-        <w:rPr>
-          <w:lang w:val="en-US"/>
-        </w:rPr>
-        <w:t>&lt;html&gt;&lt;head&gt;  13:09:34&lt;/head&gt;&lt;body&gt;  &lt;</w:t>
+        <w:t xml:space="preserve"> with a gray background to be displayed to scale in center of the form for: &lt;html&gt;&lt;head&gt;  13:09:34&lt;/head&gt;&lt;body&gt;  &lt;</w:t>
       </w:r>
       <w:proofErr w:type="spellStart"/>
       <w:r>
@@ -5358,7 +5212,7 @@
     </w:p>
     <w:p>
       <w:pPr>
-        <w:pStyle w:val="Listeavsnitt"/>
+        <w:pStyle w:val="ListParagraph"/>
         <w:numPr>
           <w:ilvl w:val="0"/>
           <w:numId w:val="7"/>
@@ -5468,44 +5322,7 @@
           <w:u w:val="single"/>
           <w:lang w:val="en-US"/>
         </w:rPr>
-        <w:lastRenderedPageBreak/>
-        <w:t>8</w:t>
-      </w:r>
-      <w:r>
-        <w:rPr>
-          <w:b/>
-          <w:bCs/>
-          <w:u w:val="single"/>
-          <w:lang w:val="en-US"/>
-        </w:rPr>
-        <w:t xml:space="preserve">: SketchValid8 development stage </w:t>
-      </w:r>
-      <w:r>
-        <w:rPr>
-          <w:b/>
-          <w:bCs/>
-          <w:u w:val="single"/>
-          <w:lang w:val="en-US"/>
-        </w:rPr>
-        <w:t>2</w:t>
-      </w:r>
-      <w:r>
-        <w:rPr>
-          <w:b/>
-          <w:bCs/>
-          <w:u w:val="single"/>
-          <w:lang w:val="en-US"/>
-        </w:rPr>
-        <w:t xml:space="preserve">: </w:t>
-      </w:r>
-      <w:r>
-        <w:rPr>
-          <w:b/>
-          <w:bCs/>
-          <w:u w:val="single"/>
-          <w:lang w:val="en-US"/>
-        </w:rPr>
-        <w:t>Add grid.js and static styling to cells in grid from CSS file.</w:t>
+        <w:t>8: SketchValid8 development stage 2: Add grid.js and static styling to cells in grid from CSS file.</w:t>
       </w:r>
     </w:p>
     <w:p>
@@ -5523,7 +5340,7 @@
     </w:p>
     <w:tbl>
       <w:tblPr>
-        <w:tblStyle w:val="Tabellrutenett"/>
+        <w:tblStyle w:val="TableGrid"/>
         <w:tblW w:w="0" w:type="auto"/>
         <w:tblLook w:val="04A0" w:firstRow="1" w:lastRow="0" w:firstColumn="1" w:lastColumn="0" w:noHBand="0" w:noVBand="1"/>
       </w:tblPr>
@@ -5546,6 +5363,7 @@
               <w:rPr>
                 <w:lang w:val="en-US"/>
               </w:rPr>
+              <w:lastRenderedPageBreak/>
               <w:t>Select range</w:t>
             </w:r>
           </w:p>
@@ -5562,6 +5380,7 @@
             </w:pPr>
             <w:r>
               <w:rPr>
+                <w:noProof/>
                 <w:lang w:val="en-US"/>
               </w:rPr>
               <w:drawing>
@@ -5634,6 +5453,7 @@
             </w:pPr>
             <w:r>
               <w:rPr>
+                <w:noProof/>
                 <w:lang w:val="en-US"/>
               </w:rPr>
               <w:drawing>
@@ -5734,6 +5554,7 @@
             </w:pPr>
             <w:r>
               <w:rPr>
+                <w:noProof/>
                 <w:lang w:val="en-US"/>
               </w:rPr>
               <w:drawing>
@@ -5874,445 +5695,22 @@
           <w:lang w:val="en-US"/>
         </w:rPr>
         <w:tab/>
-        <w:t>{padding:</w:t>
+        <w:t>{</w:t>
       </w:r>
       <w:proofErr w:type="gramStart"/>
       <w:r>
         <w:rPr>
           <w:lang w:val="en-US"/>
         </w:rPr>
+        <w:t>padding:</w:t>
+      </w:r>
+      <w:proofErr w:type="gramEnd"/>
+      <w:r>
+        <w:rPr>
+          <w:lang w:val="en-US"/>
+        </w:rPr>
         <w:t>0px;</w:t>
       </w:r>
-      <w:proofErr w:type="gramEnd"/>
-    </w:p>
-    <w:p>
-      <w:pPr>
-        <w:spacing w:after="0"/>
-        <w:rPr>
-          <w:lang w:val="en-US"/>
-        </w:rPr>
-      </w:pPr>
-      <w:r>
-        <w:rPr>
-          <w:lang w:val="en-US"/>
-        </w:rPr>
-        <w:tab/>
-      </w:r>
-      <w:proofErr w:type="spellStart"/>
-      <w:r>
-        <w:rPr>
-          <w:lang w:val="en-US"/>
-        </w:rPr>
-        <w:t>mso-ignore:</w:t>
-      </w:r>
-      <w:proofErr w:type="gramStart"/>
-      <w:r>
-        <w:rPr>
-          <w:lang w:val="en-US"/>
-        </w:rPr>
-        <w:t>padding</w:t>
-      </w:r>
-      <w:proofErr w:type="spellEnd"/>
-      <w:r>
-        <w:rPr>
-          <w:lang w:val="en-US"/>
-        </w:rPr>
-        <w:t>;</w:t>
-      </w:r>
-      <w:proofErr w:type="gramEnd"/>
-    </w:p>
-    <w:p>
-      <w:pPr>
-        <w:spacing w:after="0"/>
-        <w:rPr>
-          <w:lang w:val="en-US"/>
-        </w:rPr>
-      </w:pPr>
-      <w:r>
-        <w:rPr>
-          <w:lang w:val="en-US"/>
-        </w:rPr>
-        <w:tab/>
-      </w:r>
-      <w:proofErr w:type="spellStart"/>
-      <w:r>
-        <w:rPr>
-          <w:lang w:val="en-US"/>
-        </w:rPr>
-        <w:t>color:</w:t>
-      </w:r>
-      <w:proofErr w:type="gramStart"/>
-      <w:r>
-        <w:rPr>
-          <w:lang w:val="en-US"/>
-        </w:rPr>
-        <w:t>black</w:t>
-      </w:r>
-      <w:proofErr w:type="spellEnd"/>
-      <w:r>
-        <w:rPr>
-          <w:lang w:val="en-US"/>
-        </w:rPr>
-        <w:t>;</w:t>
-      </w:r>
-      <w:proofErr w:type="gramEnd"/>
-    </w:p>
-    <w:p>
-      <w:pPr>
-        <w:spacing w:after="0"/>
-        <w:rPr>
-          <w:lang w:val="en-US"/>
-        </w:rPr>
-      </w:pPr>
-      <w:r>
-        <w:rPr>
-          <w:lang w:val="en-US"/>
-        </w:rPr>
-        <w:tab/>
-        <w:t>font-size:11.</w:t>
-      </w:r>
-      <w:proofErr w:type="gramStart"/>
-      <w:r>
-        <w:rPr>
-          <w:lang w:val="en-US"/>
-        </w:rPr>
-        <w:t>0pt;</w:t>
-      </w:r>
-      <w:proofErr w:type="gramEnd"/>
-    </w:p>
-    <w:p>
-      <w:pPr>
-        <w:spacing w:after="0"/>
-        <w:rPr>
-          <w:lang w:val="en-US"/>
-        </w:rPr>
-      </w:pPr>
-      <w:r>
-        <w:rPr>
-          <w:lang w:val="en-US"/>
-        </w:rPr>
-        <w:tab/>
-        <w:t>font-weight:</w:t>
-      </w:r>
-      <w:proofErr w:type="gramStart"/>
-      <w:r>
-        <w:rPr>
-          <w:lang w:val="en-US"/>
-        </w:rPr>
-        <w:t>400;</w:t>
-      </w:r>
-      <w:proofErr w:type="gramEnd"/>
-    </w:p>
-    <w:p>
-      <w:pPr>
-        <w:spacing w:after="0"/>
-        <w:rPr>
-          <w:lang w:val="en-US"/>
-        </w:rPr>
-      </w:pPr>
-      <w:r>
-        <w:rPr>
-          <w:lang w:val="en-US"/>
-        </w:rPr>
-        <w:tab/>
-      </w:r>
-      <w:proofErr w:type="spellStart"/>
-      <w:r>
-        <w:rPr>
-          <w:lang w:val="en-US"/>
-        </w:rPr>
-        <w:t>font-style:</w:t>
-      </w:r>
-      <w:proofErr w:type="gramStart"/>
-      <w:r>
-        <w:rPr>
-          <w:lang w:val="en-US"/>
-        </w:rPr>
-        <w:t>normal</w:t>
-      </w:r>
-      <w:proofErr w:type="spellEnd"/>
-      <w:r>
-        <w:rPr>
-          <w:lang w:val="en-US"/>
-        </w:rPr>
-        <w:t>;</w:t>
-      </w:r>
-      <w:proofErr w:type="gramEnd"/>
-    </w:p>
-    <w:p>
-      <w:pPr>
-        <w:spacing w:after="0"/>
-        <w:rPr>
-          <w:lang w:val="en-US"/>
-        </w:rPr>
-      </w:pPr>
-      <w:r>
-        <w:rPr>
-          <w:lang w:val="en-US"/>
-        </w:rPr>
-        <w:tab/>
-      </w:r>
-      <w:proofErr w:type="spellStart"/>
-      <w:r>
-        <w:rPr>
-          <w:lang w:val="en-US"/>
-        </w:rPr>
-        <w:t>text-decoration:</w:t>
-      </w:r>
-      <w:proofErr w:type="gramStart"/>
-      <w:r>
-        <w:rPr>
-          <w:lang w:val="en-US"/>
-        </w:rPr>
-        <w:t>none</w:t>
-      </w:r>
-      <w:proofErr w:type="spellEnd"/>
-      <w:r>
-        <w:rPr>
-          <w:lang w:val="en-US"/>
-        </w:rPr>
-        <w:t>;</w:t>
-      </w:r>
-      <w:proofErr w:type="gramEnd"/>
-    </w:p>
-    <w:p>
-      <w:pPr>
-        <w:spacing w:after="0"/>
-        <w:rPr>
-          <w:lang w:val="en-US"/>
-        </w:rPr>
-      </w:pPr>
-      <w:r>
-        <w:rPr>
-          <w:lang w:val="en-US"/>
-        </w:rPr>
-        <w:tab/>
-      </w:r>
-      <w:proofErr w:type="spellStart"/>
-      <w:r>
-        <w:rPr>
-          <w:lang w:val="en-US"/>
-        </w:rPr>
-        <w:t>font-family:Calibri</w:t>
-      </w:r>
-      <w:proofErr w:type="spellEnd"/>
-      <w:r>
-        <w:rPr>
-          <w:lang w:val="en-US"/>
-        </w:rPr>
-        <w:t>, sans-</w:t>
-      </w:r>
-      <w:proofErr w:type="gramStart"/>
-      <w:r>
-        <w:rPr>
-          <w:lang w:val="en-US"/>
-        </w:rPr>
-        <w:t>serif;</w:t>
-      </w:r>
-      <w:proofErr w:type="gramEnd"/>
-    </w:p>
-    <w:p>
-      <w:pPr>
-        <w:spacing w:after="0"/>
-        <w:rPr>
-          <w:lang w:val="en-US"/>
-        </w:rPr>
-      </w:pPr>
-      <w:r>
-        <w:rPr>
-          <w:lang w:val="en-US"/>
-        </w:rPr>
-        <w:tab/>
-        <w:t>mso-font-charset:</w:t>
-      </w:r>
-      <w:proofErr w:type="gramStart"/>
-      <w:r>
-        <w:rPr>
-          <w:lang w:val="en-US"/>
-        </w:rPr>
-        <w:t>0;</w:t>
-      </w:r>
-      <w:proofErr w:type="gramEnd"/>
-    </w:p>
-    <w:p>
-      <w:pPr>
-        <w:spacing w:after="0"/>
-        <w:rPr>
-          <w:lang w:val="en-US"/>
-        </w:rPr>
-      </w:pPr>
-      <w:r>
-        <w:rPr>
-          <w:lang w:val="en-US"/>
-        </w:rPr>
-        <w:tab/>
-      </w:r>
-      <w:proofErr w:type="spellStart"/>
-      <w:r>
-        <w:rPr>
-          <w:lang w:val="en-US"/>
-        </w:rPr>
-        <w:t>mso-number-format:</w:t>
-      </w:r>
-      <w:proofErr w:type="gramStart"/>
-      <w:r>
-        <w:rPr>
-          <w:lang w:val="en-US"/>
-        </w:rPr>
-        <w:t>General</w:t>
-      </w:r>
-      <w:proofErr w:type="spellEnd"/>
-      <w:r>
-        <w:rPr>
-          <w:lang w:val="en-US"/>
-        </w:rPr>
-        <w:t>;</w:t>
-      </w:r>
-      <w:proofErr w:type="gramEnd"/>
-    </w:p>
-    <w:p>
-      <w:pPr>
-        <w:spacing w:after="0"/>
-        <w:rPr>
-          <w:lang w:val="en-US"/>
-        </w:rPr>
-      </w:pPr>
-      <w:r>
-        <w:rPr>
-          <w:lang w:val="en-US"/>
-        </w:rPr>
-        <w:tab/>
-      </w:r>
-      <w:proofErr w:type="spellStart"/>
-      <w:r>
-        <w:rPr>
-          <w:lang w:val="en-US"/>
-        </w:rPr>
-        <w:t>text-align:</w:t>
-      </w:r>
-      <w:proofErr w:type="gramStart"/>
-      <w:r>
-        <w:rPr>
-          <w:lang w:val="en-US"/>
-        </w:rPr>
-        <w:t>general</w:t>
-      </w:r>
-      <w:proofErr w:type="spellEnd"/>
-      <w:r>
-        <w:rPr>
-          <w:lang w:val="en-US"/>
-        </w:rPr>
-        <w:t>;</w:t>
-      </w:r>
-      <w:proofErr w:type="gramEnd"/>
-    </w:p>
-    <w:p>
-      <w:pPr>
-        <w:spacing w:after="0"/>
-        <w:rPr>
-          <w:lang w:val="en-US"/>
-        </w:rPr>
-      </w:pPr>
-      <w:r>
-        <w:rPr>
-          <w:lang w:val="en-US"/>
-        </w:rPr>
-        <w:tab/>
-      </w:r>
-      <w:proofErr w:type="spellStart"/>
-      <w:r>
-        <w:rPr>
-          <w:lang w:val="en-US"/>
-        </w:rPr>
-        <w:t>vertical-align:</w:t>
-      </w:r>
-      <w:proofErr w:type="gramStart"/>
-      <w:r>
-        <w:rPr>
-          <w:lang w:val="en-US"/>
-        </w:rPr>
-        <w:t>bottom</w:t>
-      </w:r>
-      <w:proofErr w:type="spellEnd"/>
-      <w:r>
-        <w:rPr>
-          <w:lang w:val="en-US"/>
-        </w:rPr>
-        <w:t>;</w:t>
-      </w:r>
-      <w:proofErr w:type="gramEnd"/>
-    </w:p>
-    <w:p>
-      <w:pPr>
-        <w:spacing w:after="0"/>
-        <w:rPr>
-          <w:lang w:val="en-US"/>
-        </w:rPr>
-      </w:pPr>
-      <w:r>
-        <w:rPr>
-          <w:lang w:val="en-US"/>
-        </w:rPr>
-        <w:tab/>
-      </w:r>
-      <w:proofErr w:type="spellStart"/>
-      <w:r>
-        <w:rPr>
-          <w:lang w:val="en-US"/>
-        </w:rPr>
-        <w:t>mso-background-source:</w:t>
-      </w:r>
-      <w:proofErr w:type="gramStart"/>
-      <w:r>
-        <w:rPr>
-          <w:lang w:val="en-US"/>
-        </w:rPr>
-        <w:t>auto</w:t>
-      </w:r>
-      <w:proofErr w:type="spellEnd"/>
-      <w:r>
-        <w:rPr>
-          <w:lang w:val="en-US"/>
-        </w:rPr>
-        <w:t>;</w:t>
-      </w:r>
-      <w:proofErr w:type="gramEnd"/>
-    </w:p>
-    <w:p>
-      <w:pPr>
-        <w:spacing w:after="0"/>
-        <w:rPr>
-          <w:lang w:val="en-US"/>
-        </w:rPr>
-      </w:pPr>
-      <w:r>
-        <w:rPr>
-          <w:lang w:val="en-US"/>
-        </w:rPr>
-        <w:tab/>
-      </w:r>
-      <w:proofErr w:type="spellStart"/>
-      <w:r>
-        <w:rPr>
-          <w:lang w:val="en-US"/>
-        </w:rPr>
-        <w:t>mso-pattern:</w:t>
-      </w:r>
-      <w:proofErr w:type="gramStart"/>
-      <w:r>
-        <w:rPr>
-          <w:lang w:val="en-US"/>
-        </w:rPr>
-        <w:t>auto</w:t>
-      </w:r>
-      <w:proofErr w:type="spellEnd"/>
-      <w:r>
-        <w:rPr>
-          <w:lang w:val="en-US"/>
-        </w:rPr>
-        <w:t>;</w:t>
-      </w:r>
-      <w:proofErr w:type="gramEnd"/>
     </w:p>
     <w:p>
       <w:pPr>
@@ -6333,6 +5731,1016 @@
         <w:rPr>
           <w:lang w:val="en-US"/>
         </w:rPr>
+        <w:t>mso-</w:t>
+      </w:r>
+      <w:proofErr w:type="gramEnd"/>
+      <w:r>
+        <w:rPr>
+          <w:lang w:val="en-US"/>
+        </w:rPr>
+        <w:t>ignore:padding</w:t>
+      </w:r>
+      <w:proofErr w:type="spellEnd"/>
+      <w:r>
+        <w:rPr>
+          <w:lang w:val="en-US"/>
+        </w:rPr>
+        <w:t>;</w:t>
+      </w:r>
+    </w:p>
+    <w:p>
+      <w:pPr>
+        <w:spacing w:after="0"/>
+        <w:rPr>
+          <w:lang w:val="en-US"/>
+        </w:rPr>
+      </w:pPr>
+      <w:r>
+        <w:rPr>
+          <w:lang w:val="en-US"/>
+        </w:rPr>
+        <w:tab/>
+      </w:r>
+      <w:proofErr w:type="spellStart"/>
+      <w:proofErr w:type="gramStart"/>
+      <w:r>
+        <w:rPr>
+          <w:lang w:val="en-US"/>
+        </w:rPr>
+        <w:t>color:</w:t>
+      </w:r>
+      <w:proofErr w:type="gramEnd"/>
+      <w:r>
+        <w:rPr>
+          <w:lang w:val="en-US"/>
+        </w:rPr>
+        <w:t>black</w:t>
+      </w:r>
+      <w:proofErr w:type="spellEnd"/>
+      <w:r>
+        <w:rPr>
+          <w:lang w:val="en-US"/>
+        </w:rPr>
+        <w:t>;</w:t>
+      </w:r>
+    </w:p>
+    <w:p>
+      <w:pPr>
+        <w:spacing w:after="0"/>
+        <w:rPr>
+          <w:lang w:val="en-US"/>
+        </w:rPr>
+      </w:pPr>
+      <w:r>
+        <w:rPr>
+          <w:lang w:val="en-US"/>
+        </w:rPr>
+        <w:tab/>
+      </w:r>
+      <w:proofErr w:type="gramStart"/>
+      <w:r>
+        <w:rPr>
+          <w:lang w:val="en-US"/>
+        </w:rPr>
+        <w:t>font-size:</w:t>
+      </w:r>
+      <w:proofErr w:type="gramEnd"/>
+      <w:r>
+        <w:rPr>
+          <w:lang w:val="en-US"/>
+        </w:rPr>
+        <w:t>11.0pt;</w:t>
+      </w:r>
+    </w:p>
+    <w:p>
+      <w:pPr>
+        <w:spacing w:after="0"/>
+        <w:rPr>
+          <w:lang w:val="en-US"/>
+        </w:rPr>
+      </w:pPr>
+      <w:r>
+        <w:rPr>
+          <w:lang w:val="en-US"/>
+        </w:rPr>
+        <w:tab/>
+      </w:r>
+      <w:proofErr w:type="gramStart"/>
+      <w:r>
+        <w:rPr>
+          <w:lang w:val="en-US"/>
+        </w:rPr>
+        <w:t>font-weight:</w:t>
+      </w:r>
+      <w:proofErr w:type="gramEnd"/>
+      <w:r>
+        <w:rPr>
+          <w:lang w:val="en-US"/>
+        </w:rPr>
+        <w:t>400;</w:t>
+      </w:r>
+    </w:p>
+    <w:p>
+      <w:pPr>
+        <w:spacing w:after="0"/>
+        <w:rPr>
+          <w:lang w:val="en-US"/>
+        </w:rPr>
+      </w:pPr>
+      <w:r>
+        <w:rPr>
+          <w:lang w:val="en-US"/>
+        </w:rPr>
+        <w:tab/>
+      </w:r>
+      <w:proofErr w:type="spellStart"/>
+      <w:proofErr w:type="gramStart"/>
+      <w:r>
+        <w:rPr>
+          <w:lang w:val="en-US"/>
+        </w:rPr>
+        <w:t>font-style:</w:t>
+      </w:r>
+      <w:proofErr w:type="gramEnd"/>
+      <w:r>
+        <w:rPr>
+          <w:lang w:val="en-US"/>
+        </w:rPr>
+        <w:t>normal</w:t>
+      </w:r>
+      <w:proofErr w:type="spellEnd"/>
+      <w:r>
+        <w:rPr>
+          <w:lang w:val="en-US"/>
+        </w:rPr>
+        <w:t>;</w:t>
+      </w:r>
+    </w:p>
+    <w:p>
+      <w:pPr>
+        <w:spacing w:after="0"/>
+        <w:rPr>
+          <w:lang w:val="en-US"/>
+        </w:rPr>
+      </w:pPr>
+      <w:r>
+        <w:rPr>
+          <w:lang w:val="en-US"/>
+        </w:rPr>
+        <w:tab/>
+      </w:r>
+      <w:proofErr w:type="spellStart"/>
+      <w:proofErr w:type="gramStart"/>
+      <w:r>
+        <w:rPr>
+          <w:lang w:val="en-US"/>
+        </w:rPr>
+        <w:t>text-decoration:</w:t>
+      </w:r>
+      <w:proofErr w:type="gramEnd"/>
+      <w:r>
+        <w:rPr>
+          <w:lang w:val="en-US"/>
+        </w:rPr>
+        <w:t>none</w:t>
+      </w:r>
+      <w:proofErr w:type="spellEnd"/>
+      <w:r>
+        <w:rPr>
+          <w:lang w:val="en-US"/>
+        </w:rPr>
+        <w:t>;</w:t>
+      </w:r>
+    </w:p>
+    <w:p>
+      <w:pPr>
+        <w:spacing w:after="0"/>
+        <w:rPr>
+          <w:lang w:val="en-US"/>
+        </w:rPr>
+      </w:pPr>
+      <w:r>
+        <w:rPr>
+          <w:lang w:val="en-US"/>
+        </w:rPr>
+        <w:tab/>
+      </w:r>
+      <w:proofErr w:type="spellStart"/>
+      <w:proofErr w:type="gramStart"/>
+      <w:r>
+        <w:rPr>
+          <w:lang w:val="en-US"/>
+        </w:rPr>
+        <w:t>font-family:</w:t>
+      </w:r>
+      <w:proofErr w:type="gramEnd"/>
+      <w:r>
+        <w:rPr>
+          <w:lang w:val="en-US"/>
+        </w:rPr>
+        <w:t>Calibri</w:t>
+      </w:r>
+      <w:proofErr w:type="spellEnd"/>
+      <w:r>
+        <w:rPr>
+          <w:lang w:val="en-US"/>
+        </w:rPr>
+        <w:t>, sans-serif;</w:t>
+      </w:r>
+    </w:p>
+    <w:p>
+      <w:pPr>
+        <w:spacing w:after="0"/>
+        <w:rPr>
+          <w:lang w:val="en-US"/>
+        </w:rPr>
+      </w:pPr>
+      <w:r>
+        <w:rPr>
+          <w:lang w:val="en-US"/>
+        </w:rPr>
+        <w:tab/>
+      </w:r>
+      <w:proofErr w:type="gramStart"/>
+      <w:r>
+        <w:rPr>
+          <w:lang w:val="en-US"/>
+        </w:rPr>
+        <w:t>mso-font-charset:</w:t>
+      </w:r>
+      <w:proofErr w:type="gramEnd"/>
+      <w:r>
+        <w:rPr>
+          <w:lang w:val="en-US"/>
+        </w:rPr>
+        <w:t>0;</w:t>
+      </w:r>
+    </w:p>
+    <w:p>
+      <w:pPr>
+        <w:spacing w:after="0"/>
+        <w:rPr>
+          <w:lang w:val="en-US"/>
+        </w:rPr>
+      </w:pPr>
+      <w:r>
+        <w:rPr>
+          <w:lang w:val="en-US"/>
+        </w:rPr>
+        <w:tab/>
+      </w:r>
+      <w:proofErr w:type="spellStart"/>
+      <w:proofErr w:type="gramStart"/>
+      <w:r>
+        <w:rPr>
+          <w:lang w:val="en-US"/>
+        </w:rPr>
+        <w:t>mso-number-format:</w:t>
+      </w:r>
+      <w:proofErr w:type="gramEnd"/>
+      <w:r>
+        <w:rPr>
+          <w:lang w:val="en-US"/>
+        </w:rPr>
+        <w:t>General</w:t>
+      </w:r>
+      <w:proofErr w:type="spellEnd"/>
+      <w:r>
+        <w:rPr>
+          <w:lang w:val="en-US"/>
+        </w:rPr>
+        <w:t>;</w:t>
+      </w:r>
+    </w:p>
+    <w:p>
+      <w:pPr>
+        <w:spacing w:after="0"/>
+        <w:rPr>
+          <w:lang w:val="en-US"/>
+        </w:rPr>
+      </w:pPr>
+      <w:r>
+        <w:rPr>
+          <w:lang w:val="en-US"/>
+        </w:rPr>
+        <w:tab/>
+      </w:r>
+      <w:proofErr w:type="spellStart"/>
+      <w:proofErr w:type="gramStart"/>
+      <w:r>
+        <w:rPr>
+          <w:lang w:val="en-US"/>
+        </w:rPr>
+        <w:t>text-</w:t>
+      </w:r>
+      <w:proofErr w:type="gramEnd"/>
+      <w:r>
+        <w:rPr>
+          <w:lang w:val="en-US"/>
+        </w:rPr>
+        <w:t>align:general</w:t>
+      </w:r>
+      <w:proofErr w:type="spellEnd"/>
+      <w:r>
+        <w:rPr>
+          <w:lang w:val="en-US"/>
+        </w:rPr>
+        <w:t>;</w:t>
+      </w:r>
+    </w:p>
+    <w:p>
+      <w:pPr>
+        <w:spacing w:after="0"/>
+        <w:rPr>
+          <w:lang w:val="en-US"/>
+        </w:rPr>
+      </w:pPr>
+      <w:r>
+        <w:rPr>
+          <w:lang w:val="en-US"/>
+        </w:rPr>
+        <w:tab/>
+      </w:r>
+      <w:proofErr w:type="spellStart"/>
+      <w:proofErr w:type="gramStart"/>
+      <w:r>
+        <w:rPr>
+          <w:lang w:val="en-US"/>
+        </w:rPr>
+        <w:t>vertical-</w:t>
+      </w:r>
+      <w:proofErr w:type="gramEnd"/>
+      <w:r>
+        <w:rPr>
+          <w:lang w:val="en-US"/>
+        </w:rPr>
+        <w:t>align:bottom</w:t>
+      </w:r>
+      <w:proofErr w:type="spellEnd"/>
+      <w:r>
+        <w:rPr>
+          <w:lang w:val="en-US"/>
+        </w:rPr>
+        <w:t>;</w:t>
+      </w:r>
+    </w:p>
+    <w:p>
+      <w:pPr>
+        <w:spacing w:after="0"/>
+        <w:rPr>
+          <w:lang w:val="en-US"/>
+        </w:rPr>
+      </w:pPr>
+      <w:r>
+        <w:rPr>
+          <w:lang w:val="en-US"/>
+        </w:rPr>
+        <w:tab/>
+      </w:r>
+      <w:proofErr w:type="spellStart"/>
+      <w:proofErr w:type="gramStart"/>
+      <w:r>
+        <w:rPr>
+          <w:lang w:val="en-US"/>
+        </w:rPr>
+        <w:t>mso-background-source:</w:t>
+      </w:r>
+      <w:proofErr w:type="gramEnd"/>
+      <w:r>
+        <w:rPr>
+          <w:lang w:val="en-US"/>
+        </w:rPr>
+        <w:t>auto</w:t>
+      </w:r>
+      <w:proofErr w:type="spellEnd"/>
+      <w:r>
+        <w:rPr>
+          <w:lang w:val="en-US"/>
+        </w:rPr>
+        <w:t>;</w:t>
+      </w:r>
+    </w:p>
+    <w:p>
+      <w:pPr>
+        <w:spacing w:after="0"/>
+        <w:rPr>
+          <w:lang w:val="en-US"/>
+        </w:rPr>
+      </w:pPr>
+      <w:r>
+        <w:rPr>
+          <w:lang w:val="en-US"/>
+        </w:rPr>
+        <w:tab/>
+      </w:r>
+      <w:proofErr w:type="spellStart"/>
+      <w:proofErr w:type="gramStart"/>
+      <w:r>
+        <w:rPr>
+          <w:lang w:val="en-US"/>
+        </w:rPr>
+        <w:t>mso-pattern:</w:t>
+      </w:r>
+      <w:proofErr w:type="gramEnd"/>
+      <w:r>
+        <w:rPr>
+          <w:lang w:val="en-US"/>
+        </w:rPr>
+        <w:t>auto</w:t>
+      </w:r>
+      <w:proofErr w:type="spellEnd"/>
+      <w:r>
+        <w:rPr>
+          <w:lang w:val="en-US"/>
+        </w:rPr>
+        <w:t>;</w:t>
+      </w:r>
+    </w:p>
+    <w:p>
+      <w:pPr>
+        <w:spacing w:after="0"/>
+        <w:rPr>
+          <w:lang w:val="en-US"/>
+        </w:rPr>
+      </w:pPr>
+      <w:r>
+        <w:rPr>
+          <w:lang w:val="en-US"/>
+        </w:rPr>
+        <w:tab/>
+      </w:r>
+      <w:proofErr w:type="spellStart"/>
+      <w:proofErr w:type="gramStart"/>
+      <w:r>
+        <w:rPr>
+          <w:lang w:val="en-US"/>
+        </w:rPr>
+        <w:t>white-space:</w:t>
+      </w:r>
+      <w:proofErr w:type="gramEnd"/>
+      <w:r>
+        <w:rPr>
+          <w:lang w:val="en-US"/>
+        </w:rPr>
+        <w:t>nowrap</w:t>
+      </w:r>
+      <w:proofErr w:type="spellEnd"/>
+      <w:r>
+        <w:rPr>
+          <w:lang w:val="en-US"/>
+        </w:rPr>
+        <w:t>;}</w:t>
+      </w:r>
+    </w:p>
+    <w:p>
+      <w:pPr>
+        <w:rPr>
+          <w:lang w:val="en-US"/>
+        </w:rPr>
+      </w:pPr>
+    </w:p>
+    <w:p>
+      <w:pPr>
+        <w:rPr>
+          <w:lang w:val="en-US"/>
+        </w:rPr>
+      </w:pPr>
+      <w:r>
+        <w:rPr>
+          <w:lang w:val="en-US"/>
+        </w:rPr>
+        <w:t xml:space="preserve">Here is a mock up of how we expect to create our </w:t>
+      </w:r>
+      <w:proofErr w:type="spellStart"/>
+      <w:r>
+        <w:rPr>
+          <w:lang w:val="en-US"/>
+        </w:rPr>
+        <w:t>CadifySketcher</w:t>
+      </w:r>
+      <w:proofErr w:type="spellEnd"/>
+      <w:r>
+        <w:rPr>
+          <w:lang w:val="en-US"/>
+        </w:rPr>
+        <w:t xml:space="preserve"> CSS file, shown for cell D6, with our special syntax in yellow highlight:</w:t>
+      </w:r>
+    </w:p>
+    <w:p>
+      <w:pPr>
+        <w:spacing w:after="0"/>
+        <w:rPr>
+          <w:lang w:val="en-US"/>
+        </w:rPr>
+      </w:pPr>
+      <w:r>
+        <w:rPr>
+          <w:highlight w:val="yellow"/>
+          <w:lang w:val="en-US"/>
+        </w:rPr>
+        <w:t>#CellD6</w:t>
+      </w:r>
+      <w:r>
+        <w:rPr>
+          <w:lang w:val="en-US"/>
+        </w:rPr>
+        <w:t xml:space="preserve"> </w:t>
+      </w:r>
+      <w:r>
+        <w:rPr>
+          <w:lang w:val="en-US"/>
+        </w:rPr>
+        <w:t>{</w:t>
+      </w:r>
+    </w:p>
+    <w:p>
+      <w:pPr>
+        <w:spacing w:after="0"/>
+        <w:rPr>
+          <w:highlight w:val="yellow"/>
+          <w:lang w:val="en-US"/>
+        </w:rPr>
+      </w:pPr>
+      <w:r>
+        <w:rPr>
+          <w:lang w:val="en-US"/>
+        </w:rPr>
+        <w:t xml:space="preserve">    </w:t>
+      </w:r>
+      <w:r>
+        <w:rPr>
+          <w:highlight w:val="yellow"/>
+          <w:lang w:val="en-US"/>
+        </w:rPr>
+        <w:t>width: 21mm; /* Set the width of the cell in mm */</w:t>
+      </w:r>
+    </w:p>
+    <w:p>
+      <w:pPr>
+        <w:spacing w:after="0"/>
+        <w:rPr>
+          <w:lang w:val="en-US"/>
+        </w:rPr>
+      </w:pPr>
+      <w:r>
+        <w:rPr>
+          <w:highlight w:val="yellow"/>
+          <w:lang w:val="en-US"/>
+        </w:rPr>
+        <w:t xml:space="preserve">    height: 5mm; /* Set the height of the cell in mm*/</w:t>
+      </w:r>
+    </w:p>
+    <w:p>
+      <w:pPr>
+        <w:spacing w:after="0"/>
+        <w:rPr>
+          <w:lang w:val="en-US"/>
+        </w:rPr>
+      </w:pPr>
+      <w:r>
+        <w:rPr>
+          <w:lang w:val="en-US"/>
+        </w:rPr>
+        <w:t xml:space="preserve">    </w:t>
+      </w:r>
+      <w:proofErr w:type="gramStart"/>
+      <w:r>
+        <w:rPr>
+          <w:lang w:val="en-US"/>
+        </w:rPr>
+        <w:t>padding</w:t>
+      </w:r>
+      <w:proofErr w:type="gramEnd"/>
+      <w:r>
+        <w:rPr>
+          <w:lang w:val="en-US"/>
+        </w:rPr>
+        <w:t>: 0px;</w:t>
+      </w:r>
+    </w:p>
+    <w:p>
+      <w:pPr>
+        <w:spacing w:after="0"/>
+        <w:rPr>
+          <w:lang w:val="en-US"/>
+        </w:rPr>
+      </w:pPr>
+      <w:r>
+        <w:rPr>
+          <w:lang w:val="en-US"/>
+        </w:rPr>
+        <w:lastRenderedPageBreak/>
+        <w:t xml:space="preserve">    </w:t>
+      </w:r>
+      <w:proofErr w:type="spellStart"/>
+      <w:proofErr w:type="gramStart"/>
+      <w:r>
+        <w:rPr>
+          <w:lang w:val="en-US"/>
+        </w:rPr>
+        <w:t>mso</w:t>
+      </w:r>
+      <w:proofErr w:type="spellEnd"/>
+      <w:r>
+        <w:rPr>
+          <w:lang w:val="en-US"/>
+        </w:rPr>
+        <w:t>-</w:t>
+      </w:r>
+      <w:proofErr w:type="gramEnd"/>
+      <w:r>
+        <w:rPr>
+          <w:lang w:val="en-US"/>
+        </w:rPr>
+        <w:t>ignore: padding;</w:t>
+      </w:r>
+    </w:p>
+    <w:p>
+      <w:pPr>
+        <w:spacing w:after="0"/>
+        <w:rPr>
+          <w:lang w:val="en-US"/>
+        </w:rPr>
+      </w:pPr>
+      <w:r>
+        <w:rPr>
+          <w:lang w:val="en-US"/>
+        </w:rPr>
+        <w:t xml:space="preserve">    </w:t>
+      </w:r>
+      <w:proofErr w:type="gramStart"/>
+      <w:r>
+        <w:rPr>
+          <w:lang w:val="en-US"/>
+        </w:rPr>
+        <w:t>color</w:t>
+      </w:r>
+      <w:proofErr w:type="gramEnd"/>
+      <w:r>
+        <w:rPr>
+          <w:lang w:val="en-US"/>
+        </w:rPr>
+        <w:t>: black;</w:t>
+      </w:r>
+    </w:p>
+    <w:p>
+      <w:pPr>
+        <w:spacing w:after="0"/>
+        <w:rPr>
+          <w:lang w:val="en-US"/>
+        </w:rPr>
+      </w:pPr>
+      <w:r>
+        <w:rPr>
+          <w:lang w:val="en-US"/>
+        </w:rPr>
+        <w:t xml:space="preserve">    </w:t>
+      </w:r>
+      <w:proofErr w:type="gramStart"/>
+      <w:r>
+        <w:rPr>
+          <w:lang w:val="en-US"/>
+        </w:rPr>
+        <w:t>font-size</w:t>
+      </w:r>
+      <w:proofErr w:type="gramEnd"/>
+      <w:r>
+        <w:rPr>
+          <w:lang w:val="en-US"/>
+        </w:rPr>
+        <w:t>: 11.0pt;</w:t>
+      </w:r>
+    </w:p>
+    <w:p>
+      <w:pPr>
+        <w:spacing w:after="0"/>
+        <w:rPr>
+          <w:lang w:val="en-US"/>
+        </w:rPr>
+      </w:pPr>
+      <w:r>
+        <w:rPr>
+          <w:lang w:val="en-US"/>
+        </w:rPr>
+        <w:t xml:space="preserve">    </w:t>
+      </w:r>
+      <w:proofErr w:type="gramStart"/>
+      <w:r>
+        <w:rPr>
+          <w:lang w:val="en-US"/>
+        </w:rPr>
+        <w:t>font-weight</w:t>
+      </w:r>
+      <w:proofErr w:type="gramEnd"/>
+      <w:r>
+        <w:rPr>
+          <w:lang w:val="en-US"/>
+        </w:rPr>
+        <w:t>: 400;</w:t>
+      </w:r>
+    </w:p>
+    <w:p>
+      <w:pPr>
+        <w:spacing w:after="0"/>
+        <w:rPr>
+          <w:lang w:val="en-US"/>
+        </w:rPr>
+      </w:pPr>
+      <w:r>
+        <w:rPr>
+          <w:lang w:val="en-US"/>
+        </w:rPr>
+        <w:t xml:space="preserve">    </w:t>
+      </w:r>
+      <w:proofErr w:type="gramStart"/>
+      <w:r>
+        <w:rPr>
+          <w:lang w:val="en-US"/>
+        </w:rPr>
+        <w:t>font-style</w:t>
+      </w:r>
+      <w:proofErr w:type="gramEnd"/>
+      <w:r>
+        <w:rPr>
+          <w:lang w:val="en-US"/>
+        </w:rPr>
+        <w:t>: normal;</w:t>
+      </w:r>
+    </w:p>
+    <w:p>
+      <w:pPr>
+        <w:spacing w:after="0"/>
+        <w:rPr>
+          <w:lang w:val="en-US"/>
+        </w:rPr>
+      </w:pPr>
+      <w:r>
+        <w:rPr>
+          <w:lang w:val="en-US"/>
+        </w:rPr>
+        <w:t xml:space="preserve">    </w:t>
+      </w:r>
+      <w:proofErr w:type="gramStart"/>
+      <w:r>
+        <w:rPr>
+          <w:lang w:val="en-US"/>
+        </w:rPr>
+        <w:t>text-decoration</w:t>
+      </w:r>
+      <w:proofErr w:type="gramEnd"/>
+      <w:r>
+        <w:rPr>
+          <w:lang w:val="en-US"/>
+        </w:rPr>
+        <w:t>: none;</w:t>
+      </w:r>
+    </w:p>
+    <w:p>
+      <w:pPr>
+        <w:spacing w:after="0"/>
+        <w:rPr>
+          <w:lang w:val="en-US"/>
+        </w:rPr>
+      </w:pPr>
+      <w:r>
+        <w:rPr>
+          <w:lang w:val="en-US"/>
+        </w:rPr>
+        <w:t xml:space="preserve">    </w:t>
+      </w:r>
+      <w:proofErr w:type="gramStart"/>
+      <w:r>
+        <w:rPr>
+          <w:lang w:val="en-US"/>
+        </w:rPr>
+        <w:t>font-family</w:t>
+      </w:r>
+      <w:proofErr w:type="gramEnd"/>
+      <w:r>
+        <w:rPr>
+          <w:lang w:val="en-US"/>
+        </w:rPr>
+        <w:t>: Calibri, sans-serif;</w:t>
+      </w:r>
+    </w:p>
+    <w:p>
+      <w:pPr>
+        <w:spacing w:after="0"/>
+        <w:rPr>
+          <w:lang w:val="en-US"/>
+        </w:rPr>
+      </w:pPr>
+      <w:r>
+        <w:rPr>
+          <w:lang w:val="en-US"/>
+        </w:rPr>
+        <w:t xml:space="preserve">    </w:t>
+      </w:r>
+      <w:proofErr w:type="spellStart"/>
+      <w:proofErr w:type="gramStart"/>
+      <w:r>
+        <w:rPr>
+          <w:lang w:val="en-US"/>
+        </w:rPr>
+        <w:t>mso</w:t>
+      </w:r>
+      <w:proofErr w:type="spellEnd"/>
+      <w:r>
+        <w:rPr>
+          <w:lang w:val="en-US"/>
+        </w:rPr>
+        <w:t>-font-charset</w:t>
+      </w:r>
+      <w:proofErr w:type="gramEnd"/>
+      <w:r>
+        <w:rPr>
+          <w:lang w:val="en-US"/>
+        </w:rPr>
+        <w:t>: 0;</w:t>
+      </w:r>
+    </w:p>
+    <w:p>
+      <w:pPr>
+        <w:spacing w:after="0"/>
+        <w:rPr>
+          <w:lang w:val="en-US"/>
+        </w:rPr>
+      </w:pPr>
+      <w:r>
+        <w:rPr>
+          <w:lang w:val="en-US"/>
+        </w:rPr>
+        <w:t xml:space="preserve">    </w:t>
+      </w:r>
+      <w:proofErr w:type="spellStart"/>
+      <w:proofErr w:type="gramStart"/>
+      <w:r>
+        <w:rPr>
+          <w:lang w:val="en-US"/>
+        </w:rPr>
+        <w:t>mso</w:t>
+      </w:r>
+      <w:proofErr w:type="spellEnd"/>
+      <w:r>
+        <w:rPr>
+          <w:lang w:val="en-US"/>
+        </w:rPr>
+        <w:t>-number-format</w:t>
+      </w:r>
+      <w:proofErr w:type="gramEnd"/>
+      <w:r>
+        <w:rPr>
+          <w:lang w:val="en-US"/>
+        </w:rPr>
+        <w:t>: General;</w:t>
+      </w:r>
+    </w:p>
+    <w:p>
+      <w:pPr>
+        <w:spacing w:after="0"/>
+        <w:rPr>
+          <w:lang w:val="en-US"/>
+        </w:rPr>
+      </w:pPr>
+      <w:r>
+        <w:rPr>
+          <w:lang w:val="en-US"/>
+        </w:rPr>
+        <w:t xml:space="preserve">    </w:t>
+      </w:r>
+      <w:proofErr w:type="gramStart"/>
+      <w:r>
+        <w:rPr>
+          <w:lang w:val="en-US"/>
+        </w:rPr>
+        <w:t>text-</w:t>
+      </w:r>
+      <w:proofErr w:type="gramEnd"/>
+      <w:r>
+        <w:rPr>
+          <w:lang w:val="en-US"/>
+        </w:rPr>
+        <w:t>align: general;</w:t>
+      </w:r>
+    </w:p>
+    <w:p>
+      <w:pPr>
+        <w:spacing w:after="0"/>
+        <w:rPr>
+          <w:lang w:val="en-US"/>
+        </w:rPr>
+      </w:pPr>
+      <w:r>
+        <w:rPr>
+          <w:lang w:val="en-US"/>
+        </w:rPr>
+        <w:t xml:space="preserve">    </w:t>
+      </w:r>
+      <w:proofErr w:type="gramStart"/>
+      <w:r>
+        <w:rPr>
+          <w:lang w:val="en-US"/>
+        </w:rPr>
+        <w:t>vertical-</w:t>
+      </w:r>
+      <w:proofErr w:type="gramEnd"/>
+      <w:r>
+        <w:rPr>
+          <w:lang w:val="en-US"/>
+        </w:rPr>
+        <w:t>align: bottom;</w:t>
+      </w:r>
+    </w:p>
+    <w:p>
+      <w:pPr>
+        <w:spacing w:after="0"/>
+        <w:rPr>
+          <w:lang w:val="en-US"/>
+        </w:rPr>
+      </w:pPr>
+      <w:r>
+        <w:rPr>
+          <w:lang w:val="en-US"/>
+        </w:rPr>
+        <w:t xml:space="preserve">    </w:t>
+      </w:r>
+      <w:proofErr w:type="spellStart"/>
+      <w:proofErr w:type="gramStart"/>
+      <w:r>
+        <w:rPr>
+          <w:lang w:val="en-US"/>
+        </w:rPr>
+        <w:t>mso</w:t>
+      </w:r>
+      <w:proofErr w:type="spellEnd"/>
+      <w:r>
+        <w:rPr>
+          <w:lang w:val="en-US"/>
+        </w:rPr>
+        <w:t>-background-source</w:t>
+      </w:r>
+      <w:proofErr w:type="gramEnd"/>
+      <w:r>
+        <w:rPr>
+          <w:lang w:val="en-US"/>
+        </w:rPr>
+        <w:t>: auto;</w:t>
+      </w:r>
+    </w:p>
+    <w:p>
+      <w:pPr>
+        <w:spacing w:after="0"/>
+        <w:rPr>
+          <w:lang w:val="en-US"/>
+        </w:rPr>
+      </w:pPr>
+      <w:r>
+        <w:rPr>
+          <w:lang w:val="en-US"/>
+        </w:rPr>
+        <w:t xml:space="preserve">    </w:t>
+      </w:r>
+      <w:proofErr w:type="spellStart"/>
+      <w:proofErr w:type="gramStart"/>
+      <w:r>
+        <w:rPr>
+          <w:lang w:val="en-US"/>
+        </w:rPr>
+        <w:t>mso</w:t>
+      </w:r>
+      <w:proofErr w:type="spellEnd"/>
+      <w:r>
+        <w:rPr>
+          <w:lang w:val="en-US"/>
+        </w:rPr>
+        <w:t>-pattern</w:t>
+      </w:r>
+      <w:proofErr w:type="gramEnd"/>
+      <w:r>
+        <w:rPr>
+          <w:lang w:val="en-US"/>
+        </w:rPr>
+        <w:t>: auto;</w:t>
+      </w:r>
+    </w:p>
+    <w:p>
+      <w:pPr>
+        <w:spacing w:after="0"/>
+        <w:rPr>
+          <w:lang w:val="en-US"/>
+        </w:rPr>
+      </w:pPr>
+      <w:r>
+        <w:rPr>
+          <w:lang w:val="en-US"/>
+        </w:rPr>
+        <w:t xml:space="preserve">    </w:t>
+      </w:r>
+      <w:proofErr w:type="gramStart"/>
+      <w:r>
+        <w:rPr>
+          <w:lang w:val="en-US"/>
+        </w:rPr>
         <w:t>white-space</w:t>
       </w:r>
       <w:proofErr w:type="gramEnd"/>
@@ -6340,63 +6748,49 @@
         <w:rPr>
           <w:lang w:val="en-US"/>
         </w:rPr>
-        <w:t>:nowrap</w:t>
+        <w:t xml:space="preserve">: </w:t>
+      </w:r>
+      <w:proofErr w:type="spellStart"/>
+      <w:r>
+        <w:rPr>
+          <w:lang w:val="en-US"/>
+        </w:rPr>
+        <w:t>nowrap</w:t>
       </w:r>
       <w:proofErr w:type="spellEnd"/>
       <w:r>
         <w:rPr>
           <w:lang w:val="en-US"/>
         </w:rPr>
-        <w:t>;}</w:t>
-      </w:r>
-    </w:p>
-    <w:p>
-      <w:pPr>
-        <w:rPr>
-          <w:lang w:val="en-US"/>
-        </w:rPr>
-      </w:pPr>
-    </w:p>
-    <w:p>
-      <w:pPr>
-        <w:rPr>
-          <w:lang w:val="en-US"/>
-        </w:rPr>
-      </w:pPr>
-      <w:r>
-        <w:rPr>
-          <w:lang w:val="en-US"/>
-        </w:rPr>
-        <w:lastRenderedPageBreak/>
-        <w:t xml:space="preserve">Here is a </w:t>
+        <w:t>;</w:t>
+      </w:r>
+    </w:p>
+    <w:p>
+      <w:pPr>
+        <w:spacing w:after="0"/>
+        <w:rPr>
+          <w:lang w:val="en-US"/>
+        </w:rPr>
+      </w:pPr>
+      <w:r>
+        <w:rPr>
+          <w:lang w:val="en-US"/>
+        </w:rPr>
+        <w:t xml:space="preserve">    </w:t>
       </w:r>
       <w:proofErr w:type="gramStart"/>
       <w:r>
         <w:rPr>
           <w:lang w:val="en-US"/>
         </w:rPr>
-        <w:t>mock up</w:t>
+        <w:t>position</w:t>
       </w:r>
       <w:proofErr w:type="gramEnd"/>
       <w:r>
         <w:rPr>
           <w:lang w:val="en-US"/>
         </w:rPr>
-        <w:t xml:space="preserve"> of how we expect to create our </w:t>
-      </w:r>
-      <w:proofErr w:type="spellStart"/>
-      <w:r>
-        <w:rPr>
-          <w:lang w:val="en-US"/>
-        </w:rPr>
-        <w:t>CadifySketcher</w:t>
-      </w:r>
-      <w:proofErr w:type="spellEnd"/>
-      <w:r>
-        <w:rPr>
-          <w:lang w:val="en-US"/>
-        </w:rPr>
-        <w:t xml:space="preserve"> CSS file, shown for cell D6, with our special syntax in yellow highlight:</w:t>
+        <w:t>: relative;</w:t>
       </w:r>
     </w:p>
     <w:p>
@@ -6408,607 +6802,31 @@
       </w:pPr>
       <w:r>
         <w:rPr>
+          <w:lang w:val="en-US"/>
+        </w:rPr>
+        <w:t xml:space="preserve">    </w:t>
+      </w:r>
+      <w:proofErr w:type="gramStart"/>
+      <w:r>
+        <w:rPr>
           <w:highlight w:val="yellow"/>
           <w:lang w:val="en-US"/>
         </w:rPr>
-        <w:t>#Cell</w:t>
-      </w:r>
+        <w:t>content</w:t>
+      </w:r>
+      <w:proofErr w:type="gramEnd"/>
       <w:r>
         <w:rPr>
           <w:highlight w:val="yellow"/>
           <w:lang w:val="en-US"/>
         </w:rPr>
-        <w:t>D6</w:t>
-      </w:r>
-      <w:r>
-        <w:rPr>
-          <w:lang w:val="en-US"/>
-        </w:rPr>
-        <w:t xml:space="preserve"> </w:t>
-      </w:r>
-      <w:r>
-        <w:rPr>
-          <w:lang w:val="en-US"/>
-        </w:rPr>
-        <w:t>{</w:t>
+        <w:t>: "Hello";</w:t>
       </w:r>
     </w:p>
     <w:p>
       <w:pPr>
         <w:spacing w:after="0"/>
         <w:rPr>
-          <w:highlight w:val="yellow"/>
-          <w:lang w:val="en-US"/>
-        </w:rPr>
-      </w:pPr>
-      <w:r>
-        <w:rPr>
-          <w:lang w:val="en-US"/>
-        </w:rPr>
-        <w:t xml:space="preserve">    </w:t>
-      </w:r>
-      <w:r>
-        <w:rPr>
-          <w:highlight w:val="yellow"/>
-          <w:lang w:val="en-US"/>
-        </w:rPr>
-        <w:t xml:space="preserve">width: </w:t>
-      </w:r>
-      <w:r>
-        <w:rPr>
-          <w:highlight w:val="yellow"/>
-          <w:lang w:val="en-US"/>
-        </w:rPr>
-        <w:t>21mm</w:t>
-      </w:r>
-      <w:r>
-        <w:rPr>
-          <w:highlight w:val="yellow"/>
-          <w:lang w:val="en-US"/>
-        </w:rPr>
-        <w:t>; /* Set the width of the cell</w:t>
-      </w:r>
-      <w:r>
-        <w:rPr>
-          <w:highlight w:val="yellow"/>
-          <w:lang w:val="en-US"/>
-        </w:rPr>
-        <w:t xml:space="preserve"> in mm</w:t>
-      </w:r>
-      <w:r>
-        <w:rPr>
-          <w:highlight w:val="yellow"/>
-          <w:lang w:val="en-US"/>
-        </w:rPr>
-        <w:t xml:space="preserve"> */</w:t>
-      </w:r>
-    </w:p>
-    <w:p>
-      <w:pPr>
-        <w:spacing w:after="0"/>
-        <w:rPr>
-          <w:lang w:val="en-US"/>
-        </w:rPr>
-      </w:pPr>
-      <w:r>
-        <w:rPr>
-          <w:highlight w:val="yellow"/>
-          <w:lang w:val="en-US"/>
-        </w:rPr>
-        <w:t xml:space="preserve">    height: </w:t>
-      </w:r>
-      <w:r>
-        <w:rPr>
-          <w:highlight w:val="yellow"/>
-          <w:lang w:val="en-US"/>
-        </w:rPr>
-        <w:t>5mm</w:t>
-      </w:r>
-      <w:r>
-        <w:rPr>
-          <w:highlight w:val="yellow"/>
-          <w:lang w:val="en-US"/>
-        </w:rPr>
-        <w:t xml:space="preserve">; /* Set the height of the cell </w:t>
-      </w:r>
-      <w:r>
-        <w:rPr>
-          <w:highlight w:val="yellow"/>
-          <w:lang w:val="en-US"/>
-        </w:rPr>
-        <w:t>in mm</w:t>
-      </w:r>
-      <w:r>
-        <w:rPr>
-          <w:highlight w:val="yellow"/>
-          <w:lang w:val="en-US"/>
-        </w:rPr>
-        <w:t>*/</w:t>
-      </w:r>
-    </w:p>
-    <w:p>
-      <w:pPr>
-        <w:spacing w:after="0"/>
-        <w:rPr>
-          <w:lang w:val="en-US"/>
-        </w:rPr>
-      </w:pPr>
-      <w:r>
-        <w:rPr>
-          <w:lang w:val="en-US"/>
-        </w:rPr>
-        <w:t xml:space="preserve">    padding: </w:t>
-      </w:r>
-      <w:proofErr w:type="gramStart"/>
-      <w:r>
-        <w:rPr>
-          <w:lang w:val="en-US"/>
-        </w:rPr>
-        <w:t>0px;</w:t>
-      </w:r>
-      <w:proofErr w:type="gramEnd"/>
-    </w:p>
-    <w:p>
-      <w:pPr>
-        <w:spacing w:after="0"/>
-        <w:rPr>
-          <w:lang w:val="en-US"/>
-        </w:rPr>
-      </w:pPr>
-      <w:r>
-        <w:rPr>
-          <w:lang w:val="en-US"/>
-        </w:rPr>
-        <w:t xml:space="preserve">    </w:t>
-      </w:r>
-      <w:proofErr w:type="spellStart"/>
-      <w:r>
-        <w:rPr>
-          <w:lang w:val="en-US"/>
-        </w:rPr>
-        <w:t>mso</w:t>
-      </w:r>
-      <w:proofErr w:type="spellEnd"/>
-      <w:r>
-        <w:rPr>
-          <w:lang w:val="en-US"/>
-        </w:rPr>
-        <w:t xml:space="preserve">-ignore: </w:t>
-      </w:r>
-      <w:proofErr w:type="gramStart"/>
-      <w:r>
-        <w:rPr>
-          <w:lang w:val="en-US"/>
-        </w:rPr>
-        <w:t>padding;</w:t>
-      </w:r>
-      <w:proofErr w:type="gramEnd"/>
-    </w:p>
-    <w:p>
-      <w:pPr>
-        <w:spacing w:after="0"/>
-        <w:rPr>
-          <w:lang w:val="en-US"/>
-        </w:rPr>
-      </w:pPr>
-      <w:r>
-        <w:rPr>
-          <w:lang w:val="en-US"/>
-        </w:rPr>
-        <w:t xml:space="preserve">    color: </w:t>
-      </w:r>
-      <w:proofErr w:type="gramStart"/>
-      <w:r>
-        <w:rPr>
-          <w:lang w:val="en-US"/>
-        </w:rPr>
-        <w:t>black;</w:t>
-      </w:r>
-      <w:proofErr w:type="gramEnd"/>
-    </w:p>
-    <w:p>
-      <w:pPr>
-        <w:spacing w:after="0"/>
-        <w:rPr>
-          <w:lang w:val="en-US"/>
-        </w:rPr>
-      </w:pPr>
-      <w:r>
-        <w:rPr>
-          <w:lang w:val="en-US"/>
-        </w:rPr>
-        <w:t xml:space="preserve">    font-size: 11.</w:t>
-      </w:r>
-      <w:proofErr w:type="gramStart"/>
-      <w:r>
-        <w:rPr>
-          <w:lang w:val="en-US"/>
-        </w:rPr>
-        <w:t>0pt;</w:t>
-      </w:r>
-      <w:proofErr w:type="gramEnd"/>
-    </w:p>
-    <w:p>
-      <w:pPr>
-        <w:spacing w:after="0"/>
-        <w:rPr>
-          <w:lang w:val="en-US"/>
-        </w:rPr>
-      </w:pPr>
-      <w:r>
-        <w:rPr>
-          <w:lang w:val="en-US"/>
-        </w:rPr>
-        <w:t xml:space="preserve">    font-weight: </w:t>
-      </w:r>
-      <w:proofErr w:type="gramStart"/>
-      <w:r>
-        <w:rPr>
-          <w:lang w:val="en-US"/>
-        </w:rPr>
-        <w:t>400;</w:t>
-      </w:r>
-      <w:proofErr w:type="gramEnd"/>
-    </w:p>
-    <w:p>
-      <w:pPr>
-        <w:spacing w:after="0"/>
-        <w:rPr>
-          <w:lang w:val="en-US"/>
-        </w:rPr>
-      </w:pPr>
-      <w:r>
-        <w:rPr>
-          <w:lang w:val="en-US"/>
-        </w:rPr>
-        <w:t xml:space="preserve">    font-style: </w:t>
-      </w:r>
-      <w:proofErr w:type="gramStart"/>
-      <w:r>
-        <w:rPr>
-          <w:lang w:val="en-US"/>
-        </w:rPr>
-        <w:t>normal;</w:t>
-      </w:r>
-      <w:proofErr w:type="gramEnd"/>
-    </w:p>
-    <w:p>
-      <w:pPr>
-        <w:spacing w:after="0"/>
-        <w:rPr>
-          <w:lang w:val="en-US"/>
-        </w:rPr>
-      </w:pPr>
-      <w:r>
-        <w:rPr>
-          <w:lang w:val="en-US"/>
-        </w:rPr>
-        <w:t xml:space="preserve">    text-decoration: </w:t>
-      </w:r>
-      <w:proofErr w:type="gramStart"/>
-      <w:r>
-        <w:rPr>
-          <w:lang w:val="en-US"/>
-        </w:rPr>
-        <w:t>none;</w:t>
-      </w:r>
-      <w:proofErr w:type="gramEnd"/>
-    </w:p>
-    <w:p>
-      <w:pPr>
-        <w:spacing w:after="0"/>
-        <w:rPr>
-          <w:lang w:val="en-US"/>
-        </w:rPr>
-      </w:pPr>
-      <w:r>
-        <w:rPr>
-          <w:lang w:val="en-US"/>
-        </w:rPr>
-        <w:t xml:space="preserve">    font-family: Calibri, sans-</w:t>
-      </w:r>
-      <w:proofErr w:type="gramStart"/>
-      <w:r>
-        <w:rPr>
-          <w:lang w:val="en-US"/>
-        </w:rPr>
-        <w:t>serif;</w:t>
-      </w:r>
-      <w:proofErr w:type="gramEnd"/>
-    </w:p>
-    <w:p>
-      <w:pPr>
-        <w:spacing w:after="0"/>
-        <w:rPr>
-          <w:lang w:val="en-US"/>
-        </w:rPr>
-      </w:pPr>
-      <w:r>
-        <w:rPr>
-          <w:lang w:val="en-US"/>
-        </w:rPr>
-        <w:t xml:space="preserve">    </w:t>
-      </w:r>
-      <w:proofErr w:type="spellStart"/>
-      <w:r>
-        <w:rPr>
-          <w:lang w:val="en-US"/>
-        </w:rPr>
-        <w:t>mso</w:t>
-      </w:r>
-      <w:proofErr w:type="spellEnd"/>
-      <w:r>
-        <w:rPr>
-          <w:lang w:val="en-US"/>
-        </w:rPr>
-        <w:t xml:space="preserve">-font-charset: </w:t>
-      </w:r>
-      <w:proofErr w:type="gramStart"/>
-      <w:r>
-        <w:rPr>
-          <w:lang w:val="en-US"/>
-        </w:rPr>
-        <w:t>0;</w:t>
-      </w:r>
-      <w:proofErr w:type="gramEnd"/>
-    </w:p>
-    <w:p>
-      <w:pPr>
-        <w:spacing w:after="0"/>
-        <w:rPr>
-          <w:lang w:val="en-US"/>
-        </w:rPr>
-      </w:pPr>
-      <w:r>
-        <w:rPr>
-          <w:lang w:val="en-US"/>
-        </w:rPr>
-        <w:t xml:space="preserve">    </w:t>
-      </w:r>
-      <w:proofErr w:type="spellStart"/>
-      <w:r>
-        <w:rPr>
-          <w:lang w:val="en-US"/>
-        </w:rPr>
-        <w:t>mso</w:t>
-      </w:r>
-      <w:proofErr w:type="spellEnd"/>
-      <w:r>
-        <w:rPr>
-          <w:lang w:val="en-US"/>
-        </w:rPr>
-        <w:t xml:space="preserve">-number-format: </w:t>
-      </w:r>
-      <w:proofErr w:type="gramStart"/>
-      <w:r>
-        <w:rPr>
-          <w:lang w:val="en-US"/>
-        </w:rPr>
-        <w:t>General;</w:t>
-      </w:r>
-      <w:proofErr w:type="gramEnd"/>
-    </w:p>
-    <w:p>
-      <w:pPr>
-        <w:spacing w:after="0"/>
-        <w:rPr>
-          <w:lang w:val="en-US"/>
-        </w:rPr>
-      </w:pPr>
-      <w:r>
-        <w:rPr>
-          <w:lang w:val="en-US"/>
-        </w:rPr>
-        <w:t xml:space="preserve">    text-align: </w:t>
-      </w:r>
-      <w:proofErr w:type="gramStart"/>
-      <w:r>
-        <w:rPr>
-          <w:lang w:val="en-US"/>
-        </w:rPr>
-        <w:t>general;</w:t>
-      </w:r>
-      <w:proofErr w:type="gramEnd"/>
-    </w:p>
-    <w:p>
-      <w:pPr>
-        <w:spacing w:after="0"/>
-        <w:rPr>
-          <w:lang w:val="en-US"/>
-        </w:rPr>
-      </w:pPr>
-      <w:r>
-        <w:rPr>
-          <w:lang w:val="en-US"/>
-        </w:rPr>
-        <w:t xml:space="preserve">    vertical-align: </w:t>
-      </w:r>
-      <w:proofErr w:type="gramStart"/>
-      <w:r>
-        <w:rPr>
-          <w:lang w:val="en-US"/>
-        </w:rPr>
-        <w:t>bottom;</w:t>
-      </w:r>
-      <w:proofErr w:type="gramEnd"/>
-    </w:p>
-    <w:p>
-      <w:pPr>
-        <w:spacing w:after="0"/>
-        <w:rPr>
-          <w:lang w:val="en-US"/>
-        </w:rPr>
-      </w:pPr>
-      <w:r>
-        <w:rPr>
-          <w:lang w:val="en-US"/>
-        </w:rPr>
-        <w:t xml:space="preserve">    </w:t>
-      </w:r>
-      <w:proofErr w:type="spellStart"/>
-      <w:r>
-        <w:rPr>
-          <w:lang w:val="en-US"/>
-        </w:rPr>
-        <w:t>mso</w:t>
-      </w:r>
-      <w:proofErr w:type="spellEnd"/>
-      <w:r>
-        <w:rPr>
-          <w:lang w:val="en-US"/>
-        </w:rPr>
-        <w:t xml:space="preserve">-background-source: </w:t>
-      </w:r>
-      <w:proofErr w:type="gramStart"/>
-      <w:r>
-        <w:rPr>
-          <w:lang w:val="en-US"/>
-        </w:rPr>
-        <w:t>auto;</w:t>
-      </w:r>
-      <w:proofErr w:type="gramEnd"/>
-    </w:p>
-    <w:p>
-      <w:pPr>
-        <w:spacing w:after="0"/>
-        <w:rPr>
-          <w:lang w:val="en-US"/>
-        </w:rPr>
-      </w:pPr>
-      <w:r>
-        <w:rPr>
-          <w:lang w:val="en-US"/>
-        </w:rPr>
-        <w:t xml:space="preserve">    </w:t>
-      </w:r>
-      <w:proofErr w:type="spellStart"/>
-      <w:r>
-        <w:rPr>
-          <w:lang w:val="en-US"/>
-        </w:rPr>
-        <w:t>mso</w:t>
-      </w:r>
-      <w:proofErr w:type="spellEnd"/>
-      <w:r>
-        <w:rPr>
-          <w:lang w:val="en-US"/>
-        </w:rPr>
-        <w:t xml:space="preserve">-pattern: </w:t>
-      </w:r>
-      <w:proofErr w:type="gramStart"/>
-      <w:r>
-        <w:rPr>
-          <w:lang w:val="en-US"/>
-        </w:rPr>
-        <w:t>auto;</w:t>
-      </w:r>
-      <w:proofErr w:type="gramEnd"/>
-    </w:p>
-    <w:p>
-      <w:pPr>
-        <w:spacing w:after="0"/>
-        <w:rPr>
-          <w:lang w:val="en-US"/>
-        </w:rPr>
-      </w:pPr>
-      <w:r>
-        <w:rPr>
-          <w:lang w:val="en-US"/>
-        </w:rPr>
-        <w:t xml:space="preserve">    </w:t>
-      </w:r>
-      <w:proofErr w:type="gramStart"/>
-      <w:r>
-        <w:rPr>
-          <w:lang w:val="en-US"/>
-        </w:rPr>
-        <w:t>white-space</w:t>
-      </w:r>
-      <w:proofErr w:type="gramEnd"/>
-      <w:r>
-        <w:rPr>
-          <w:lang w:val="en-US"/>
-        </w:rPr>
-        <w:t xml:space="preserve">: </w:t>
-      </w:r>
-      <w:proofErr w:type="spellStart"/>
-      <w:r>
-        <w:rPr>
-          <w:lang w:val="en-US"/>
-        </w:rPr>
-        <w:t>nowrap</w:t>
-      </w:r>
-      <w:proofErr w:type="spellEnd"/>
-      <w:r>
-        <w:rPr>
-          <w:lang w:val="en-US"/>
-        </w:rPr>
-        <w:t>;</w:t>
-      </w:r>
-    </w:p>
-    <w:p>
-      <w:pPr>
-        <w:spacing w:after="0"/>
-        <w:rPr>
-          <w:lang w:val="en-US"/>
-        </w:rPr>
-      </w:pPr>
-      <w:r>
-        <w:rPr>
-          <w:lang w:val="en-US"/>
-        </w:rPr>
-        <w:t xml:space="preserve">    position: </w:t>
-      </w:r>
-      <w:proofErr w:type="gramStart"/>
-      <w:r>
-        <w:rPr>
-          <w:lang w:val="en-US"/>
-        </w:rPr>
-        <w:t>relative;</w:t>
-      </w:r>
-      <w:proofErr w:type="gramEnd"/>
-    </w:p>
-    <w:p>
-      <w:pPr>
-        <w:spacing w:after="0"/>
-        <w:rPr>
-          <w:lang w:val="en-US"/>
-        </w:rPr>
-      </w:pPr>
-      <w:r>
-        <w:rPr>
-          <w:lang w:val="en-US"/>
-        </w:rPr>
-        <w:t xml:space="preserve">    </w:t>
-      </w:r>
-      <w:r>
-        <w:rPr>
-          <w:highlight w:val="yellow"/>
-          <w:lang w:val="en-US"/>
-        </w:rPr>
-        <w:t>content: "</w:t>
-      </w:r>
-      <w:r>
-        <w:rPr>
-          <w:highlight w:val="yellow"/>
-          <w:lang w:val="en-US"/>
-        </w:rPr>
-        <w:t>Hello</w:t>
-      </w:r>
-      <w:proofErr w:type="gramStart"/>
-      <w:r>
-        <w:rPr>
-          <w:highlight w:val="yellow"/>
-          <w:lang w:val="en-US"/>
-        </w:rPr>
-        <w:t>";</w:t>
-      </w:r>
-      <w:proofErr w:type="gramEnd"/>
-    </w:p>
-    <w:p>
-      <w:pPr>
-        <w:spacing w:after="0"/>
-        <w:rPr>
           <w:lang w:val="en-US"/>
         </w:rPr>
       </w:pPr>
@@ -7048,18 +6866,12 @@
         <w:rPr>
           <w:lang w:val="en-US"/>
         </w:rPr>
-        <w:t xml:space="preserve">Scope and deliverables for </w:t>
-      </w:r>
-      <w:r>
-        <w:rPr>
-          <w:lang w:val="en-US"/>
-        </w:rPr>
-        <w:t>SketchValid8 development stage 2:</w:t>
-      </w:r>
-    </w:p>
-    <w:p>
-      <w:pPr>
-        <w:pStyle w:val="Listeavsnitt"/>
+        <w:t>Scope and deliverables for SketchValid8 development stage 2:</w:t>
+      </w:r>
+    </w:p>
+    <w:p>
+      <w:pPr>
+        <w:pStyle w:val="ListParagraph"/>
         <w:numPr>
           <w:ilvl w:val="0"/>
           <w:numId w:val="6"/>
@@ -7083,7 +6895,7 @@
     </w:p>
     <w:p>
       <w:pPr>
-        <w:pStyle w:val="Listeavsnitt"/>
+        <w:pStyle w:val="ListParagraph"/>
         <w:numPr>
           <w:ilvl w:val="0"/>
           <w:numId w:val="6"/>
@@ -7133,7 +6945,7 @@
       <w:hyperlink r:id="rId29" w:history="1">
         <w:r>
           <w:rPr>
-            <w:rStyle w:val="Hyperkobling"/>
+            <w:rStyle w:val="Hyperlink"/>
             <w:lang w:val="en-US"/>
           </w:rPr>
           <w:t>https://gridjs.io/</w:t>
@@ -7145,10 +6957,33 @@
         </w:rPr>
         <w:t xml:space="preserve"> </w:t>
       </w:r>
-    </w:p>
-    <w:p>
-      <w:pPr>
-        <w:pStyle w:val="Listeavsnitt"/>
+      <w:r>
+        <w:rPr>
+          <w:color w:val="FF0000"/>
+          <w:lang w:val="en-US"/>
+        </w:rPr>
+        <w:t>(Custom</w:t>
+      </w:r>
+      <w:r>
+        <w:rPr>
+          <w:color w:val="FF0000"/>
+          <w:lang w:val="en-US"/>
+        </w:rPr>
+        <w:t xml:space="preserve"> Grid instead</w:t>
+      </w:r>
+      <w:bookmarkStart w:id="0" w:name="_GoBack"/>
+      <w:bookmarkEnd w:id="0"/>
+      <w:r>
+        <w:rPr>
+          <w:color w:val="FF0000"/>
+          <w:lang w:val="en-US"/>
+        </w:rPr>
+        <w:t>)</w:t>
+      </w:r>
+    </w:p>
+    <w:p>
+      <w:pPr>
+        <w:pStyle w:val="ListParagraph"/>
         <w:numPr>
           <w:ilvl w:val="0"/>
           <w:numId w:val="6"/>
@@ -7194,7 +7029,7 @@
     </w:p>
     <w:p>
       <w:pPr>
-        <w:pStyle w:val="Listeavsnitt"/>
+        <w:pStyle w:val="ListParagraph"/>
         <w:numPr>
           <w:ilvl w:val="0"/>
           <w:numId w:val="6"/>
@@ -7240,7 +7075,7 @@
     </w:p>
     <w:p>
       <w:pPr>
-        <w:pStyle w:val="Listeavsnitt"/>
+        <w:pStyle w:val="ListParagraph"/>
         <w:numPr>
           <w:ilvl w:val="0"/>
           <w:numId w:val="6"/>
@@ -7272,7 +7107,7 @@
     </w:p>
     <w:p>
       <w:pPr>
-        <w:pStyle w:val="Listeavsnitt"/>
+        <w:pStyle w:val="ListParagraph"/>
         <w:numPr>
           <w:ilvl w:val="0"/>
           <w:numId w:val="6"/>
@@ -7290,13 +7125,13 @@
     </w:p>
     <w:p>
       <w:pPr>
-        <w:pStyle w:val="Listeavsnitt"/>
+        <w:pStyle w:val="ListParagraph"/>
         <w:numPr>
           <w:ilvl w:val="0"/>
           <w:numId w:val="6"/>
         </w:numPr>
         <w:rPr>
-          <w:rStyle w:val="Hyperkobling"/>
+          <w:rStyle w:val="Hyperlink"/>
           <w:u w:val="none"/>
           <w:lang w:val="en-US"/>
         </w:rPr>
@@ -7319,7 +7154,7 @@
 </file>
 
 <file path=word/numbering.xml><?xml version="1.0" encoding="utf-8"?>
-<w:numbering xmlns:wpc="http://schemas.microsoft.com/office/word/2010/wordprocessingCanvas" xmlns:cx="http://schemas.microsoft.com/office/drawing/2014/chartex" xmlns:cx1="http://schemas.microsoft.com/office/drawing/2015/9/8/chartex" xmlns:cx2="http://schemas.microsoft.com/office/drawing/2015/10/21/chartex" xmlns:cx3="http://schemas.microsoft.com/office/drawing/2016/5/9/chartex" xmlns:cx4="http://schemas.microsoft.com/office/drawing/2016/5/10/chartex" xmlns:cx5="http://schemas.microsoft.com/office/drawing/2016/5/11/chartex" xmlns:cx6="http://schemas.microsoft.com/office/drawing/2016/5/12/chartex" xmlns:cx7="http://schemas.microsoft.com/office/drawing/2016/5/13/chartex" xmlns:cx8="http://schemas.microsoft.com/office/drawing/2016/5/14/chartex" xmlns:mc="http://schemas.openxmlformats.org/markup-compatibility/2006" xmlns:aink="http://schemas.microsoft.com/office/drawing/2016/ink" xmlns:am3d="http://schemas.microsoft.com/office/drawing/2017/model3d" xmlns:o="urn:schemas-microsoft-com:office:office" xmlns:oel="http://schemas.microsoft.com/office/2019/extlst" xmlns:r="http://schemas.openxmlformats.org/officeDocument/2006/relationships" xmlns:m="http://schemas.openxmlformats.org/officeDocument/2006/math" xmlns:v="urn:schemas-microsoft-com:vml" xmlns:wp14="http://schemas.microsoft.com/office/word/2010/wordprocessingDrawing" xmlns:wp="http://schemas.openxmlformats.org/drawingml/2006/wordprocessingDrawing" xmlns:w10="urn:schemas-microsoft-com:office:word" xmlns:w="http://schemas.openxmlformats.org/wordprocessingml/2006/main" xmlns:w14="http://schemas.microsoft.com/office/word/2010/wordml" xmlns:w15="http://schemas.microsoft.com/office/word/2012/wordml" xmlns:w16cex="http://schemas.microsoft.com/office/word/2018/wordml/cex" xmlns:w16cid="http://schemas.microsoft.com/office/word/2016/wordml/cid" xmlns:w16="http://schemas.microsoft.com/office/word/2018/wordml" xmlns:w16sdtdh="http://schemas.microsoft.com/office/word/2020/wordml/sdtdatahash" xmlns:w16se="http://schemas.microsoft.com/office/word/2015/wordml/symex" xmlns:wpg="http://schemas.microsoft.com/office/word/2010/wordprocessingGroup" xmlns:wpi="http://schemas.microsoft.com/office/word/2010/wordprocessingInk" xmlns:wne="http://schemas.microsoft.com/office/word/2006/wordml" xmlns:wps="http://schemas.microsoft.com/office/word/2010/wordprocessingShape" mc:Ignorable="w14 w15 w16se w16cid w16 w16cex w16sdtdh wp14">
+<w:numbering xmlns:wpc="http://schemas.microsoft.com/office/word/2010/wordprocessingCanvas" xmlns:cx="http://schemas.microsoft.com/office/drawing/2014/chartex" xmlns:cx1="http://schemas.microsoft.com/office/drawing/2015/9/8/chartex" xmlns:mc="http://schemas.openxmlformats.org/markup-compatibility/2006" xmlns:o="urn:schemas-microsoft-com:office:office" xmlns:r="http://schemas.openxmlformats.org/officeDocument/2006/relationships" xmlns:m="http://schemas.openxmlformats.org/officeDocument/2006/math" xmlns:v="urn:schemas-microsoft-com:vml" xmlns:wp14="http://schemas.microsoft.com/office/word/2010/wordprocessingDrawing" xmlns:wp="http://schemas.openxmlformats.org/drawingml/2006/wordprocessingDrawing" xmlns:w10="urn:schemas-microsoft-com:office:word" xmlns:w="http://schemas.openxmlformats.org/wordprocessingml/2006/main" xmlns:w14="http://schemas.microsoft.com/office/word/2010/wordml" xmlns:w15="http://schemas.microsoft.com/office/word/2012/wordml" xmlns:w16se="http://schemas.microsoft.com/office/word/2015/wordml/symex" xmlns:wpg="http://schemas.microsoft.com/office/word/2010/wordprocessingGroup" xmlns:wpi="http://schemas.microsoft.com/office/word/2010/wordprocessingInk" xmlns:wne="http://schemas.microsoft.com/office/word/2006/wordml" xmlns:wps="http://schemas.microsoft.com/office/word/2010/wordprocessingShape" mc:Ignorable="w14 w15 w16se wp14">
   <w:abstractNum w:abstractNumId="0" w15:restartNumberingAfterBreak="0">
     <w:nsid w:val="12F450CA"/>
     <w:multiLevelType w:val="hybridMultilevel"/>
@@ -8111,32 +7946,32 @@
       </w:rPr>
     </w:lvl>
   </w:abstractNum>
-  <w:num w:numId="1" w16cid:durableId="1248883162">
+  <w:num w:numId="1">
     <w:abstractNumId w:val="0"/>
   </w:num>
-  <w:num w:numId="2" w16cid:durableId="1336572109">
+  <w:num w:numId="2">
     <w:abstractNumId w:val="1"/>
   </w:num>
-  <w:num w:numId="3" w16cid:durableId="484393033">
+  <w:num w:numId="3">
     <w:abstractNumId w:val="6"/>
   </w:num>
-  <w:num w:numId="4" w16cid:durableId="1627809226">
+  <w:num w:numId="4">
     <w:abstractNumId w:val="4"/>
   </w:num>
-  <w:num w:numId="5" w16cid:durableId="1759131704">
+  <w:num w:numId="5">
     <w:abstractNumId w:val="5"/>
   </w:num>
-  <w:num w:numId="6" w16cid:durableId="1215242013">
+  <w:num w:numId="6">
     <w:abstractNumId w:val="3"/>
   </w:num>
-  <w:num w:numId="7" w16cid:durableId="307326861">
+  <w:num w:numId="7">
     <w:abstractNumId w:val="2"/>
   </w:num>
 </w:numbering>
 </file>
 
 <file path=word/styles.xml><?xml version="1.0" encoding="utf-8"?>
-<w:styles xmlns:mc="http://schemas.openxmlformats.org/markup-compatibility/2006" xmlns:r="http://schemas.openxmlformats.org/officeDocument/2006/relationships" xmlns:w="http://schemas.openxmlformats.org/wordprocessingml/2006/main" xmlns:w14="http://schemas.microsoft.com/office/word/2010/wordml" xmlns:w15="http://schemas.microsoft.com/office/word/2012/wordml" xmlns:w16cex="http://schemas.microsoft.com/office/word/2018/wordml/cex" xmlns:w16cid="http://schemas.microsoft.com/office/word/2016/wordml/cid" xmlns:w16="http://schemas.microsoft.com/office/word/2018/wordml" xmlns:w16sdtdh="http://schemas.microsoft.com/office/word/2020/wordml/sdtdatahash" xmlns:w16se="http://schemas.microsoft.com/office/word/2015/wordml/symex" mc:Ignorable="w14 w15 w16se w16cid w16 w16cex w16sdtdh">
+<w:styles xmlns:mc="http://schemas.openxmlformats.org/markup-compatibility/2006" xmlns:r="http://schemas.openxmlformats.org/officeDocument/2006/relationships" xmlns:w="http://schemas.openxmlformats.org/wordprocessingml/2006/main" xmlns:w14="http://schemas.microsoft.com/office/word/2010/wordml" xmlns:w15="http://schemas.microsoft.com/office/word/2012/wordml" xmlns:w16se="http://schemas.microsoft.com/office/word/2015/wordml/symex" mc:Ignorable="w14 w15 w16se">
   <w:docDefaults>
     <w:rPrDefault>
       <w:rPr>
@@ -8154,7 +7989,7 @@
       </w:pPr>
     </w:pPrDefault>
   </w:docDefaults>
-  <w:latentStyles w:defLockedState="0" w:defUIPriority="99" w:defSemiHidden="0" w:defUnhideWhenUsed="0" w:defQFormat="0" w:count="376">
+  <w:latentStyles w:defLockedState="0" w:defUIPriority="99" w:defSemiHidden="0" w:defUnhideWhenUsed="0" w:defQFormat="0" w:count="371">
     <w:lsdException w:name="Normal" w:uiPriority="0" w:qFormat="1"/>
     <w:lsdException w:name="heading 1" w:uiPriority="9" w:qFormat="1"/>
     <w:lsdException w:name="heading 2" w:semiHidden="1" w:uiPriority="9" w:unhideWhenUsed="1" w:qFormat="1"/>
@@ -8526,21 +8361,16 @@
     <w:lsdException w:name="List Table 5 Dark Accent 6" w:uiPriority="50"/>
     <w:lsdException w:name="List Table 6 Colorful Accent 6" w:uiPriority="51"/>
     <w:lsdException w:name="List Table 7 Colorful Accent 6" w:uiPriority="52"/>
-    <w:lsdException w:name="Mention" w:semiHidden="1" w:unhideWhenUsed="1"/>
-    <w:lsdException w:name="Smart Hyperlink" w:semiHidden="1" w:unhideWhenUsed="1"/>
-    <w:lsdException w:name="Hashtag" w:semiHidden="1" w:unhideWhenUsed="1"/>
-    <w:lsdException w:name="Unresolved Mention" w:semiHidden="1" w:unhideWhenUsed="1"/>
-    <w:lsdException w:name="Smart Link" w:semiHidden="1" w:unhideWhenUsed="1"/>
   </w:latentStyles>
   <w:style w:type="paragraph" w:default="1" w:styleId="Normal">
     <w:name w:val="Normal"/>
     <w:qFormat/>
   </w:style>
-  <w:style w:type="paragraph" w:styleId="Overskrift1">
+  <w:style w:type="paragraph" w:styleId="Heading1">
     <w:name w:val="heading 1"/>
     <w:basedOn w:val="Normal"/>
     <w:next w:val="Normal"/>
-    <w:link w:val="Overskrift1Tegn"/>
+    <w:link w:val="Heading1Char"/>
     <w:uiPriority w:val="9"/>
     <w:qFormat/>
     <w:rsid w:val="00B647D3"/>
@@ -8557,11 +8387,11 @@
       <w:szCs w:val="40"/>
     </w:rPr>
   </w:style>
-  <w:style w:type="paragraph" w:styleId="Overskrift2">
+  <w:style w:type="paragraph" w:styleId="Heading2">
     <w:name w:val="heading 2"/>
     <w:basedOn w:val="Normal"/>
     <w:next w:val="Normal"/>
-    <w:link w:val="Overskrift2Tegn"/>
+    <w:link w:val="Heading2Char"/>
     <w:uiPriority w:val="9"/>
     <w:semiHidden/>
     <w:unhideWhenUsed/>
@@ -8580,11 +8410,11 @@
       <w:szCs w:val="32"/>
     </w:rPr>
   </w:style>
-  <w:style w:type="paragraph" w:styleId="Overskrift3">
+  <w:style w:type="paragraph" w:styleId="Heading3">
     <w:name w:val="heading 3"/>
     <w:basedOn w:val="Normal"/>
     <w:next w:val="Normal"/>
-    <w:link w:val="Overskrift3Tegn"/>
+    <w:link w:val="Heading3Char"/>
     <w:uiPriority w:val="9"/>
     <w:semiHidden/>
     <w:unhideWhenUsed/>
@@ -8603,11 +8433,11 @@
       <w:szCs w:val="28"/>
     </w:rPr>
   </w:style>
-  <w:style w:type="paragraph" w:styleId="Overskrift4">
+  <w:style w:type="paragraph" w:styleId="Heading4">
     <w:name w:val="heading 4"/>
     <w:basedOn w:val="Normal"/>
     <w:next w:val="Normal"/>
-    <w:link w:val="Overskrift4Tegn"/>
+    <w:link w:val="Heading4Char"/>
     <w:uiPriority w:val="9"/>
     <w:semiHidden/>
     <w:unhideWhenUsed/>
@@ -8626,11 +8456,11 @@
       <w:color w:val="0F4761" w:themeColor="accent1" w:themeShade="BF"/>
     </w:rPr>
   </w:style>
-  <w:style w:type="paragraph" w:styleId="Overskrift5">
+  <w:style w:type="paragraph" w:styleId="Heading5">
     <w:name w:val="heading 5"/>
     <w:basedOn w:val="Normal"/>
     <w:next w:val="Normal"/>
-    <w:link w:val="Overskrift5Tegn"/>
+    <w:link w:val="Heading5Char"/>
     <w:uiPriority w:val="9"/>
     <w:semiHidden/>
     <w:unhideWhenUsed/>
@@ -8647,11 +8477,11 @@
       <w:color w:val="0F4761" w:themeColor="accent1" w:themeShade="BF"/>
     </w:rPr>
   </w:style>
-  <w:style w:type="paragraph" w:styleId="Overskrift6">
+  <w:style w:type="paragraph" w:styleId="Heading6">
     <w:name w:val="heading 6"/>
     <w:basedOn w:val="Normal"/>
     <w:next w:val="Normal"/>
-    <w:link w:val="Overskrift6Tegn"/>
+    <w:link w:val="Heading6Char"/>
     <w:uiPriority w:val="9"/>
     <w:semiHidden/>
     <w:unhideWhenUsed/>
@@ -8670,11 +8500,11 @@
       <w:color w:val="595959" w:themeColor="text1" w:themeTint="A6"/>
     </w:rPr>
   </w:style>
-  <w:style w:type="paragraph" w:styleId="Overskrift7">
+  <w:style w:type="paragraph" w:styleId="Heading7">
     <w:name w:val="heading 7"/>
     <w:basedOn w:val="Normal"/>
     <w:next w:val="Normal"/>
-    <w:link w:val="Overskrift7Tegn"/>
+    <w:link w:val="Heading7Char"/>
     <w:uiPriority w:val="9"/>
     <w:semiHidden/>
     <w:unhideWhenUsed/>
@@ -8691,11 +8521,11 @@
       <w:color w:val="595959" w:themeColor="text1" w:themeTint="A6"/>
     </w:rPr>
   </w:style>
-  <w:style w:type="paragraph" w:styleId="Overskrift8">
+  <w:style w:type="paragraph" w:styleId="Heading8">
     <w:name w:val="heading 8"/>
     <w:basedOn w:val="Normal"/>
     <w:next w:val="Normal"/>
-    <w:link w:val="Overskrift8Tegn"/>
+    <w:link w:val="Heading8Char"/>
     <w:uiPriority w:val="9"/>
     <w:semiHidden/>
     <w:unhideWhenUsed/>
@@ -8714,11 +8544,11 @@
       <w:color w:val="272727" w:themeColor="text1" w:themeTint="D8"/>
     </w:rPr>
   </w:style>
-  <w:style w:type="paragraph" w:styleId="Overskrift9">
+  <w:style w:type="paragraph" w:styleId="Heading9">
     <w:name w:val="heading 9"/>
     <w:basedOn w:val="Normal"/>
     <w:next w:val="Normal"/>
-    <w:link w:val="Overskrift9Tegn"/>
+    <w:link w:val="Heading9Char"/>
     <w:uiPriority w:val="9"/>
     <w:semiHidden/>
     <w:unhideWhenUsed/>
@@ -8735,13 +8565,13 @@
       <w:color w:val="272727" w:themeColor="text1" w:themeTint="D8"/>
     </w:rPr>
   </w:style>
-  <w:style w:type="character" w:default="1" w:styleId="Standardskriftforavsnitt">
+  <w:style w:type="character" w:default="1" w:styleId="DefaultParagraphFont">
     <w:name w:val="Default Paragraph Font"/>
     <w:uiPriority w:val="1"/>
     <w:semiHidden/>
     <w:unhideWhenUsed/>
   </w:style>
-  <w:style w:type="table" w:default="1" w:styleId="Vanligtabell">
+  <w:style w:type="table" w:default="1" w:styleId="TableNormal">
     <w:name w:val="Normal Table"/>
     <w:uiPriority w:val="99"/>
     <w:semiHidden/>
@@ -8756,16 +8586,16 @@
       </w:tblCellMar>
     </w:tblPr>
   </w:style>
-  <w:style w:type="numbering" w:default="1" w:styleId="Ingenliste">
+  <w:style w:type="numbering" w:default="1" w:styleId="NoList">
     <w:name w:val="No List"/>
     <w:uiPriority w:val="99"/>
     <w:semiHidden/>
     <w:unhideWhenUsed/>
   </w:style>
-  <w:style w:type="character" w:customStyle="1" w:styleId="Overskrift1Tegn">
-    <w:name w:val="Overskrift 1 Tegn"/>
-    <w:basedOn w:val="Standardskriftforavsnitt"/>
-    <w:link w:val="Overskrift1"/>
+  <w:style w:type="character" w:customStyle="1" w:styleId="Heading1Char">
+    <w:name w:val="Heading 1 Char"/>
+    <w:basedOn w:val="DefaultParagraphFont"/>
+    <w:link w:val="Heading1"/>
     <w:uiPriority w:val="9"/>
     <w:rsid w:val="00B647D3"/>
     <w:rPr>
@@ -8775,10 +8605,10 @@
       <w:szCs w:val="40"/>
     </w:rPr>
   </w:style>
-  <w:style w:type="character" w:customStyle="1" w:styleId="Overskrift2Tegn">
-    <w:name w:val="Overskrift 2 Tegn"/>
-    <w:basedOn w:val="Standardskriftforavsnitt"/>
-    <w:link w:val="Overskrift2"/>
+  <w:style w:type="character" w:customStyle="1" w:styleId="Heading2Char">
+    <w:name w:val="Heading 2 Char"/>
+    <w:basedOn w:val="DefaultParagraphFont"/>
+    <w:link w:val="Heading2"/>
     <w:uiPriority w:val="9"/>
     <w:semiHidden/>
     <w:rsid w:val="00B647D3"/>
@@ -8789,10 +8619,10 @@
       <w:szCs w:val="32"/>
     </w:rPr>
   </w:style>
-  <w:style w:type="character" w:customStyle="1" w:styleId="Overskrift3Tegn">
-    <w:name w:val="Overskrift 3 Tegn"/>
-    <w:basedOn w:val="Standardskriftforavsnitt"/>
-    <w:link w:val="Overskrift3"/>
+  <w:style w:type="character" w:customStyle="1" w:styleId="Heading3Char">
+    <w:name w:val="Heading 3 Char"/>
+    <w:basedOn w:val="DefaultParagraphFont"/>
+    <w:link w:val="Heading3"/>
     <w:uiPriority w:val="9"/>
     <w:semiHidden/>
     <w:rsid w:val="00B647D3"/>
@@ -8803,10 +8633,10 @@
       <w:szCs w:val="28"/>
     </w:rPr>
   </w:style>
-  <w:style w:type="character" w:customStyle="1" w:styleId="Overskrift4Tegn">
-    <w:name w:val="Overskrift 4 Tegn"/>
-    <w:basedOn w:val="Standardskriftforavsnitt"/>
-    <w:link w:val="Overskrift4"/>
+  <w:style w:type="character" w:customStyle="1" w:styleId="Heading4Char">
+    <w:name w:val="Heading 4 Char"/>
+    <w:basedOn w:val="DefaultParagraphFont"/>
+    <w:link w:val="Heading4"/>
     <w:uiPriority w:val="9"/>
     <w:semiHidden/>
     <w:rsid w:val="00B647D3"/>
@@ -8817,10 +8647,10 @@
       <w:color w:val="0F4761" w:themeColor="accent1" w:themeShade="BF"/>
     </w:rPr>
   </w:style>
-  <w:style w:type="character" w:customStyle="1" w:styleId="Overskrift5Tegn">
-    <w:name w:val="Overskrift 5 Tegn"/>
-    <w:basedOn w:val="Standardskriftforavsnitt"/>
-    <w:link w:val="Overskrift5"/>
+  <w:style w:type="character" w:customStyle="1" w:styleId="Heading5Char">
+    <w:name w:val="Heading 5 Char"/>
+    <w:basedOn w:val="DefaultParagraphFont"/>
+    <w:link w:val="Heading5"/>
     <w:uiPriority w:val="9"/>
     <w:semiHidden/>
     <w:rsid w:val="00B647D3"/>
@@ -8829,10 +8659,10 @@
       <w:color w:val="0F4761" w:themeColor="accent1" w:themeShade="BF"/>
     </w:rPr>
   </w:style>
-  <w:style w:type="character" w:customStyle="1" w:styleId="Overskrift6Tegn">
-    <w:name w:val="Overskrift 6 Tegn"/>
-    <w:basedOn w:val="Standardskriftforavsnitt"/>
-    <w:link w:val="Overskrift6"/>
+  <w:style w:type="character" w:customStyle="1" w:styleId="Heading6Char">
+    <w:name w:val="Heading 6 Char"/>
+    <w:basedOn w:val="DefaultParagraphFont"/>
+    <w:link w:val="Heading6"/>
     <w:uiPriority w:val="9"/>
     <w:semiHidden/>
     <w:rsid w:val="00B647D3"/>
@@ -8843,10 +8673,10 @@
       <w:color w:val="595959" w:themeColor="text1" w:themeTint="A6"/>
     </w:rPr>
   </w:style>
-  <w:style w:type="character" w:customStyle="1" w:styleId="Overskrift7Tegn">
-    <w:name w:val="Overskrift 7 Tegn"/>
-    <w:basedOn w:val="Standardskriftforavsnitt"/>
-    <w:link w:val="Overskrift7"/>
+  <w:style w:type="character" w:customStyle="1" w:styleId="Heading7Char">
+    <w:name w:val="Heading 7 Char"/>
+    <w:basedOn w:val="DefaultParagraphFont"/>
+    <w:link w:val="Heading7"/>
     <w:uiPriority w:val="9"/>
     <w:semiHidden/>
     <w:rsid w:val="00B647D3"/>
@@ -8855,10 +8685,10 @@
       <w:color w:val="595959" w:themeColor="text1" w:themeTint="A6"/>
     </w:rPr>
   </w:style>
-  <w:style w:type="character" w:customStyle="1" w:styleId="Overskrift8Tegn">
-    <w:name w:val="Overskrift 8 Tegn"/>
-    <w:basedOn w:val="Standardskriftforavsnitt"/>
-    <w:link w:val="Overskrift8"/>
+  <w:style w:type="character" w:customStyle="1" w:styleId="Heading8Char">
+    <w:name w:val="Heading 8 Char"/>
+    <w:basedOn w:val="DefaultParagraphFont"/>
+    <w:link w:val="Heading8"/>
     <w:uiPriority w:val="9"/>
     <w:semiHidden/>
     <w:rsid w:val="00B647D3"/>
@@ -8869,10 +8699,10 @@
       <w:color w:val="272727" w:themeColor="text1" w:themeTint="D8"/>
     </w:rPr>
   </w:style>
-  <w:style w:type="character" w:customStyle="1" w:styleId="Overskrift9Tegn">
-    <w:name w:val="Overskrift 9 Tegn"/>
-    <w:basedOn w:val="Standardskriftforavsnitt"/>
-    <w:link w:val="Overskrift9"/>
+  <w:style w:type="character" w:customStyle="1" w:styleId="Heading9Char">
+    <w:name w:val="Heading 9 Char"/>
+    <w:basedOn w:val="DefaultParagraphFont"/>
+    <w:link w:val="Heading9"/>
     <w:uiPriority w:val="9"/>
     <w:semiHidden/>
     <w:rsid w:val="00B647D3"/>
@@ -8881,11 +8711,11 @@
       <w:color w:val="272727" w:themeColor="text1" w:themeTint="D8"/>
     </w:rPr>
   </w:style>
-  <w:style w:type="paragraph" w:styleId="Tittel">
+  <w:style w:type="paragraph" w:styleId="Title">
     <w:name w:val="Title"/>
     <w:basedOn w:val="Normal"/>
     <w:next w:val="Normal"/>
-    <w:link w:val="TittelTegn"/>
+    <w:link w:val="TitleChar"/>
     <w:uiPriority w:val="10"/>
     <w:qFormat/>
     <w:rsid w:val="00B647D3"/>
@@ -8901,10 +8731,10 @@
       <w:szCs w:val="56"/>
     </w:rPr>
   </w:style>
-  <w:style w:type="character" w:customStyle="1" w:styleId="TittelTegn">
-    <w:name w:val="Tittel Tegn"/>
-    <w:basedOn w:val="Standardskriftforavsnitt"/>
-    <w:link w:val="Tittel"/>
+  <w:style w:type="character" w:customStyle="1" w:styleId="TitleChar">
+    <w:name w:val="Title Char"/>
+    <w:basedOn w:val="DefaultParagraphFont"/>
+    <w:link w:val="Title"/>
     <w:uiPriority w:val="10"/>
     <w:rsid w:val="00B647D3"/>
     <w:rPr>
@@ -8915,11 +8745,11 @@
       <w:szCs w:val="56"/>
     </w:rPr>
   </w:style>
-  <w:style w:type="paragraph" w:styleId="Undertittel">
+  <w:style w:type="paragraph" w:styleId="Subtitle">
     <w:name w:val="Subtitle"/>
     <w:basedOn w:val="Normal"/>
     <w:next w:val="Normal"/>
-    <w:link w:val="UndertittelTegn"/>
+    <w:link w:val="SubtitleChar"/>
     <w:uiPriority w:val="11"/>
     <w:qFormat/>
     <w:rsid w:val="00B647D3"/>
@@ -8936,10 +8766,10 @@
       <w:szCs w:val="28"/>
     </w:rPr>
   </w:style>
-  <w:style w:type="character" w:customStyle="1" w:styleId="UndertittelTegn">
-    <w:name w:val="Undertittel Tegn"/>
-    <w:basedOn w:val="Standardskriftforavsnitt"/>
-    <w:link w:val="Undertittel"/>
+  <w:style w:type="character" w:customStyle="1" w:styleId="SubtitleChar">
+    <w:name w:val="Subtitle Char"/>
+    <w:basedOn w:val="DefaultParagraphFont"/>
+    <w:link w:val="Subtitle"/>
     <w:uiPriority w:val="11"/>
     <w:rsid w:val="00B647D3"/>
     <w:rPr>
@@ -8950,11 +8780,11 @@
       <w:szCs w:val="28"/>
     </w:rPr>
   </w:style>
-  <w:style w:type="paragraph" w:styleId="Sitat">
+  <w:style w:type="paragraph" w:styleId="Quote">
     <w:name w:val="Quote"/>
     <w:basedOn w:val="Normal"/>
     <w:next w:val="Normal"/>
-    <w:link w:val="SitatTegn"/>
+    <w:link w:val="QuoteChar"/>
     <w:uiPriority w:val="29"/>
     <w:qFormat/>
     <w:rsid w:val="00B647D3"/>
@@ -8968,10 +8798,10 @@
       <w:color w:val="404040" w:themeColor="text1" w:themeTint="BF"/>
     </w:rPr>
   </w:style>
-  <w:style w:type="character" w:customStyle="1" w:styleId="SitatTegn">
-    <w:name w:val="Sitat Tegn"/>
-    <w:basedOn w:val="Standardskriftforavsnitt"/>
-    <w:link w:val="Sitat"/>
+  <w:style w:type="character" w:customStyle="1" w:styleId="QuoteChar">
+    <w:name w:val="Quote Char"/>
+    <w:basedOn w:val="DefaultParagraphFont"/>
+    <w:link w:val="Quote"/>
     <w:uiPriority w:val="29"/>
     <w:rsid w:val="00B647D3"/>
     <w:rPr>
@@ -8980,7 +8810,7 @@
       <w:color w:val="404040" w:themeColor="text1" w:themeTint="BF"/>
     </w:rPr>
   </w:style>
-  <w:style w:type="paragraph" w:styleId="Listeavsnitt">
+  <w:style w:type="paragraph" w:styleId="ListParagraph">
     <w:name w:val="List Paragraph"/>
     <w:basedOn w:val="Normal"/>
     <w:uiPriority w:val="34"/>
@@ -8991,9 +8821,9 @@
       <w:contextualSpacing/>
     </w:pPr>
   </w:style>
-  <w:style w:type="character" w:styleId="Sterkutheving">
+  <w:style w:type="character" w:styleId="IntenseEmphasis">
     <w:name w:val="Intense Emphasis"/>
-    <w:basedOn w:val="Standardskriftforavsnitt"/>
+    <w:basedOn w:val="DefaultParagraphFont"/>
     <w:uiPriority w:val="21"/>
     <w:qFormat/>
     <w:rsid w:val="00B647D3"/>
@@ -9003,11 +8833,11 @@
       <w:color w:val="0F4761" w:themeColor="accent1" w:themeShade="BF"/>
     </w:rPr>
   </w:style>
-  <w:style w:type="paragraph" w:styleId="Sterktsitat">
+  <w:style w:type="paragraph" w:styleId="IntenseQuote">
     <w:name w:val="Intense Quote"/>
     <w:basedOn w:val="Normal"/>
     <w:next w:val="Normal"/>
-    <w:link w:val="SterktsitatTegn"/>
+    <w:link w:val="IntenseQuoteChar"/>
     <w:uiPriority w:val="30"/>
     <w:qFormat/>
     <w:rsid w:val="00B647D3"/>
@@ -9026,10 +8856,10 @@
       <w:color w:val="0F4761" w:themeColor="accent1" w:themeShade="BF"/>
     </w:rPr>
   </w:style>
-  <w:style w:type="character" w:customStyle="1" w:styleId="SterktsitatTegn">
-    <w:name w:val="Sterkt sitat Tegn"/>
-    <w:basedOn w:val="Standardskriftforavsnitt"/>
-    <w:link w:val="Sterktsitat"/>
+  <w:style w:type="character" w:customStyle="1" w:styleId="IntenseQuoteChar">
+    <w:name w:val="Intense Quote Char"/>
+    <w:basedOn w:val="DefaultParagraphFont"/>
+    <w:link w:val="IntenseQuote"/>
     <w:uiPriority w:val="30"/>
     <w:rsid w:val="00B647D3"/>
     <w:rPr>
@@ -9038,9 +8868,9 @@
       <w:color w:val="0F4761" w:themeColor="accent1" w:themeShade="BF"/>
     </w:rPr>
   </w:style>
-  <w:style w:type="character" w:styleId="Sterkreferanse">
+  <w:style w:type="character" w:styleId="IntenseReference">
     <w:name w:val="Intense Reference"/>
-    <w:basedOn w:val="Standardskriftforavsnitt"/>
+    <w:basedOn w:val="DefaultParagraphFont"/>
     <w:uiPriority w:val="32"/>
     <w:qFormat/>
     <w:rsid w:val="00B647D3"/>
@@ -9052,9 +8882,9 @@
       <w:spacing w:val="5"/>
     </w:rPr>
   </w:style>
-  <w:style w:type="character" w:styleId="Hyperkobling">
+  <w:style w:type="character" w:styleId="Hyperlink">
     <w:name w:val="Hyperlink"/>
-    <w:basedOn w:val="Standardskriftforavsnitt"/>
+    <w:basedOn w:val="DefaultParagraphFont"/>
     <w:uiPriority w:val="99"/>
     <w:unhideWhenUsed/>
     <w:rsid w:val="00B57420"/>
@@ -9063,9 +8893,9 @@
       <w:u w:val="single"/>
     </w:rPr>
   </w:style>
-  <w:style w:type="character" w:styleId="Ulstomtale">
+  <w:style w:type="character" w:customStyle="1" w:styleId="UnresolvedMention">
     <w:name w:val="Unresolved Mention"/>
-    <w:basedOn w:val="Standardskriftforavsnitt"/>
+    <w:basedOn w:val="DefaultParagraphFont"/>
     <w:uiPriority w:val="99"/>
     <w:semiHidden/>
     <w:unhideWhenUsed/>
@@ -9075,9 +8905,9 @@
       <w:shd w:val="clear" w:color="auto" w:fill="E1DFDD"/>
     </w:rPr>
   </w:style>
-  <w:style w:type="character" w:styleId="Fulgthyperkobling">
+  <w:style w:type="character" w:styleId="FollowedHyperlink">
     <w:name w:val="FollowedHyperlink"/>
-    <w:basedOn w:val="Standardskriftforavsnitt"/>
+    <w:basedOn w:val="DefaultParagraphFont"/>
     <w:uiPriority w:val="99"/>
     <w:semiHidden/>
     <w:unhideWhenUsed/>
@@ -9087,9 +8917,9 @@
       <w:u w:val="single"/>
     </w:rPr>
   </w:style>
-  <w:style w:type="table" w:styleId="Tabellrutenett">
+  <w:style w:type="table" w:styleId="TableGrid">
     <w:name w:val="Table Grid"/>
-    <w:basedOn w:val="Vanligtabell"/>
+    <w:basedOn w:val="TableNormal"/>
     <w:uiPriority w:val="39"/>
     <w:rsid w:val="00845EA3"/>
     <w:pPr>

</xml_diff>